<commit_message>
Add robot test for Lab4
</commit_message>
<xml_diff>
--- a/Lab4_TestScript.docx
+++ b/Lab4_TestScript.docx
@@ -782,29 +782,7 @@
           <w:cs/>
           <w:lang w:bidi="th-TH"/>
         </w:rPr>
-        <w:t>ฟอร</w:t>
-      </w:r>
-      <w:proofErr w:type="spellStart"/>
-      <w:r>
-        <w:rPr>
-          <w:rFonts w:ascii="TH SarabunPSK" w:hAnsi="TH SarabunPSK" w:cs="TH SarabunPSK" w:hint="cs"/>
-          <w:sz w:val="32"/>
-          <w:szCs w:val="32"/>
-          <w:cs/>
-          <w:lang w:bidi="th-TH"/>
-        </w:rPr>
-        <w:t>์แมต</w:t>
-      </w:r>
-      <w:proofErr w:type="spellEnd"/>
-      <w:r>
-        <w:rPr>
-          <w:rFonts w:ascii="TH SarabunPSK" w:hAnsi="TH SarabunPSK" w:cs="TH SarabunPSK" w:hint="cs"/>
-          <w:sz w:val="32"/>
-          <w:szCs w:val="32"/>
-          <w:cs/>
-          <w:lang w:bidi="th-TH"/>
-        </w:rPr>
-        <w:t xml:space="preserve">ของเบอร์โทรศัพท์ที่อนุญาตให้กรอกคือ </w:t>
+        <w:t xml:space="preserve">ฟอร์แมตของเบอร์โทรศัพท์ที่อนุญาตให้กรอกคือ </w:t>
       </w:r>
       <w:r>
         <w:rPr>
@@ -1261,7 +1239,8 @@
     <w:p>
       <w:pPr>
         <w:pStyle w:val="ListParagraph"/>
-        <w:ind w:left="360"/>
+        <w:spacing w:before="240" w:line="240" w:lineRule="auto"/>
+        <w:ind w:left="357"/>
         <w:rPr>
           <w:rFonts w:ascii="TH SarabunPSK" w:hAnsi="TH SarabunPSK" w:cs="TH SarabunPSK"/>
           <w:sz w:val="32"/>
@@ -1270,20 +1249,213 @@
       </w:pPr>
       <w:r>
         <w:rPr>
-          <w:rFonts w:ascii="TH SarabunPSK" w:hAnsi="TH SarabunPSK" w:cs="TH SarabunPSK" w:hint="cs"/>
-          <w:sz w:val="32"/>
-          <w:szCs w:val="32"/>
-        </w:rPr>
-        <w:t>______________________________________________________________________________________________________________________________________________________________</w:t>
+          <w:rFonts w:ascii="TH SarabunPSK" w:hAnsi="TH SarabunPSK" w:cs="TH SarabunPSK"/>
+          <w:sz w:val="32"/>
+          <w:szCs w:val="32"/>
+        </w:rPr>
+        <w:t>Device name</w:t>
       </w:r>
       <w:r>
         <w:rPr>
-          <w:rFonts w:ascii="TH SarabunPSK" w:hAnsi="TH SarabunPSK" w:cs="TH SarabunPSK" w:hint="cs"/>
+          <w:rFonts w:ascii="TH SarabunPSK" w:hAnsi="TH SarabunPSK" w:cs="TH SarabunPSK"/>
+          <w:sz w:val="32"/>
+          <w:szCs w:val="32"/>
+        </w:rPr>
+        <w:tab/>
+        <w:t>DESKTOP-TGSJF73</w:t>
+      </w:r>
+    </w:p>
+    <w:p>
+      <w:pPr>
+        <w:pStyle w:val="ListParagraph"/>
+        <w:spacing w:before="240" w:line="240" w:lineRule="auto"/>
+        <w:ind w:left="357"/>
+        <w:rPr>
+          <w:rFonts w:ascii="TH SarabunPSK" w:hAnsi="TH SarabunPSK" w:cs="TH SarabunPSK"/>
+          <w:sz w:val="32"/>
+          <w:szCs w:val="32"/>
+        </w:rPr>
+      </w:pPr>
+      <w:r>
+        <w:rPr>
+          <w:rFonts w:ascii="TH SarabunPSK" w:hAnsi="TH SarabunPSK" w:cs="TH SarabunPSK"/>
+          <w:sz w:val="32"/>
+          <w:szCs w:val="32"/>
+        </w:rPr>
+        <w:t>Processor</w:t>
+      </w:r>
+      <w:r>
+        <w:rPr>
+          <w:rFonts w:ascii="TH SarabunPSK" w:hAnsi="TH SarabunPSK" w:cs="TH SarabunPSK"/>
+          <w:sz w:val="32"/>
+          <w:szCs w:val="32"/>
+        </w:rPr>
+        <w:tab/>
+        <w:t xml:space="preserve">Intel(R) </w:t>
+      </w:r>
+      <w:proofErr w:type="gramStart"/>
+      <w:r>
+        <w:rPr>
+          <w:rFonts w:ascii="TH SarabunPSK" w:hAnsi="TH SarabunPSK" w:cs="TH SarabunPSK"/>
+          <w:sz w:val="32"/>
+          <w:szCs w:val="32"/>
+        </w:rPr>
+        <w:t>Core(</w:t>
+      </w:r>
+      <w:proofErr w:type="gramEnd"/>
+      <w:r>
+        <w:rPr>
+          <w:rFonts w:ascii="TH SarabunPSK" w:hAnsi="TH SarabunPSK" w:cs="TH SarabunPSK"/>
+          <w:sz w:val="32"/>
+          <w:szCs w:val="32"/>
+        </w:rPr>
+        <w:t>TM) i5-14500 (2.60 GHz)</w:t>
+      </w:r>
+    </w:p>
+    <w:p>
+      <w:pPr>
+        <w:pStyle w:val="ListParagraph"/>
+        <w:spacing w:before="240" w:line="240" w:lineRule="auto"/>
+        <w:ind w:left="357"/>
+        <w:rPr>
+          <w:rFonts w:ascii="TH SarabunPSK" w:hAnsi="TH SarabunPSK" w:cs="TH SarabunPSK"/>
+          <w:sz w:val="32"/>
+          <w:szCs w:val="32"/>
+        </w:rPr>
+      </w:pPr>
+      <w:r>
+        <w:rPr>
+          <w:rFonts w:ascii="TH SarabunPSK" w:hAnsi="TH SarabunPSK" w:cs="TH SarabunPSK"/>
+          <w:sz w:val="32"/>
+          <w:szCs w:val="32"/>
+        </w:rPr>
+        <w:t>Installed RAM</w:t>
+      </w:r>
+      <w:r>
+        <w:rPr>
+          <w:rFonts w:ascii="TH SarabunPSK" w:hAnsi="TH SarabunPSK" w:cs="TH SarabunPSK"/>
+          <w:sz w:val="32"/>
+          <w:szCs w:val="32"/>
+        </w:rPr>
+        <w:tab/>
+        <w:t>32.0 GB (31.8 GB usable)</w:t>
+      </w:r>
+    </w:p>
+    <w:p>
+      <w:pPr>
+        <w:pStyle w:val="ListParagraph"/>
+        <w:spacing w:before="240" w:line="240" w:lineRule="auto"/>
+        <w:ind w:left="357"/>
+        <w:rPr>
+          <w:rFonts w:ascii="TH SarabunPSK" w:hAnsi="TH SarabunPSK" w:cs="TH SarabunPSK"/>
+          <w:sz w:val="32"/>
+          <w:szCs w:val="32"/>
+        </w:rPr>
+      </w:pPr>
+      <w:r>
+        <w:rPr>
+          <w:rFonts w:ascii="TH SarabunPSK" w:hAnsi="TH SarabunPSK" w:cs="TH SarabunPSK"/>
+          <w:sz w:val="32"/>
+          <w:szCs w:val="32"/>
+        </w:rPr>
+        <w:t>Device ID</w:t>
+      </w:r>
+      <w:r>
+        <w:rPr>
+          <w:rFonts w:ascii="TH SarabunPSK" w:hAnsi="TH SarabunPSK" w:cs="TH SarabunPSK"/>
+          <w:sz w:val="32"/>
+          <w:szCs w:val="32"/>
+        </w:rPr>
+        <w:tab/>
+        <w:t>2E2783B4-8883-4F6E-92A1-85934DF998E7</w:t>
+      </w:r>
+    </w:p>
+    <w:p>
+      <w:pPr>
+        <w:pStyle w:val="ListParagraph"/>
+        <w:spacing w:before="240" w:line="240" w:lineRule="auto"/>
+        <w:ind w:left="357"/>
+        <w:rPr>
+          <w:rFonts w:ascii="TH SarabunPSK" w:hAnsi="TH SarabunPSK" w:cs="TH SarabunPSK"/>
+          <w:sz w:val="32"/>
+          <w:szCs w:val="32"/>
+        </w:rPr>
+      </w:pPr>
+      <w:r>
+        <w:rPr>
+          <w:rFonts w:ascii="TH SarabunPSK" w:hAnsi="TH SarabunPSK" w:cs="TH SarabunPSK"/>
           <w:sz w:val="32"/>
           <w:szCs w:val="32"/>
         </w:rPr>
         <w:lastRenderedPageBreak/>
-        <w:t>______________________________________________________________________________________________________________________________________________________________</w:t>
+        <w:t>Product ID</w:t>
+      </w:r>
+      <w:r>
+        <w:rPr>
+          <w:rFonts w:ascii="TH SarabunPSK" w:hAnsi="TH SarabunPSK" w:cs="TH SarabunPSK"/>
+          <w:sz w:val="32"/>
+          <w:szCs w:val="32"/>
+        </w:rPr>
+        <w:tab/>
+        <w:t>00331-10000-00000-AA761</w:t>
+      </w:r>
+    </w:p>
+    <w:p>
+      <w:pPr>
+        <w:pStyle w:val="ListParagraph"/>
+        <w:spacing w:before="240" w:line="240" w:lineRule="auto"/>
+        <w:ind w:left="357"/>
+        <w:rPr>
+          <w:rFonts w:ascii="TH SarabunPSK" w:hAnsi="TH SarabunPSK" w:cs="TH SarabunPSK"/>
+          <w:sz w:val="32"/>
+          <w:szCs w:val="32"/>
+        </w:rPr>
+      </w:pPr>
+      <w:r>
+        <w:rPr>
+          <w:rFonts w:ascii="TH SarabunPSK" w:hAnsi="TH SarabunPSK" w:cs="TH SarabunPSK"/>
+          <w:sz w:val="32"/>
+          <w:szCs w:val="32"/>
+        </w:rPr>
+        <w:t>System type</w:t>
+      </w:r>
+      <w:r>
+        <w:rPr>
+          <w:rFonts w:ascii="TH SarabunPSK" w:hAnsi="TH SarabunPSK" w:cs="TH SarabunPSK"/>
+          <w:sz w:val="32"/>
+          <w:szCs w:val="32"/>
+        </w:rPr>
+        <w:tab/>
+        <w:t>64-bit operating system, x64-based processor</w:t>
+      </w:r>
+    </w:p>
+    <w:p>
+      <w:pPr>
+        <w:pStyle w:val="ListParagraph"/>
+        <w:spacing w:before="240" w:line="240" w:lineRule="auto"/>
+        <w:ind w:left="357"/>
+        <w:rPr>
+          <w:rFonts w:ascii="TH SarabunPSK" w:hAnsi="TH SarabunPSK" w:cs="TH SarabunPSK"/>
+          <w:sz w:val="32"/>
+          <w:szCs w:val="32"/>
+        </w:rPr>
+      </w:pPr>
+      <w:r>
+        <w:rPr>
+          <w:rFonts w:ascii="TH SarabunPSK" w:hAnsi="TH SarabunPSK" w:cs="TH SarabunPSK"/>
+          <w:sz w:val="32"/>
+          <w:szCs w:val="32"/>
+        </w:rPr>
+        <w:t>Pen and touch</w:t>
+      </w:r>
+      <w:r>
+        <w:rPr>
+          <w:rFonts w:ascii="TH SarabunPSK" w:hAnsi="TH SarabunPSK" w:cs="TH SarabunPSK"/>
+          <w:sz w:val="32"/>
+          <w:szCs w:val="32"/>
+        </w:rPr>
+        <w:tab/>
+        <w:t>No pen or touch input is available for this display</w:t>
       </w:r>
     </w:p>
     <w:p>
@@ -1368,7 +1540,6 @@
     <w:p>
       <w:pPr>
         <w:pStyle w:val="ListParagraph"/>
-        <w:ind w:left="360"/>
         <w:rPr>
           <w:rFonts w:ascii="TH SarabunPSK" w:hAnsi="TH SarabunPSK" w:cs="TH SarabunPSK"/>
           <w:sz w:val="32"/>
@@ -1378,12 +1549,293 @@
       </w:pPr>
       <w:r>
         <w:rPr>
+          <w:rFonts w:ascii="TH SarabunPSK" w:hAnsi="TH SarabunPSK" w:cs="TH SarabunPSK"/>
+          <w:sz w:val="32"/>
+          <w:szCs w:val="32"/>
+          <w:lang w:bidi="th-TH"/>
+        </w:rPr>
+        <w:t xml:space="preserve">- </w:t>
+      </w:r>
+      <w:r>
+        <w:rPr>
           <w:rFonts w:ascii="TH SarabunPSK" w:hAnsi="TH SarabunPSK" w:cs="TH SarabunPSK" w:hint="cs"/>
           <w:sz w:val="32"/>
           <w:szCs w:val="32"/>
+          <w:cs/>
           <w:lang w:bidi="th-TH"/>
         </w:rPr>
-        <w:t>___________________________________________________________________________________________________________________________________________________________________________________________________________________________________________________________________________________________________________________________________________________________________________________________________________</w:t>
+        <w:t>เว็บเบราว์เซอร์</w:t>
+      </w:r>
+    </w:p>
+    <w:p>
+      <w:pPr>
+        <w:pStyle w:val="ListParagraph"/>
+        <w:rPr>
+          <w:rFonts w:ascii="TH SarabunPSK" w:hAnsi="TH SarabunPSK" w:cs="TH SarabunPSK" w:hint="cs"/>
+          <w:sz w:val="32"/>
+          <w:szCs w:val="32"/>
+          <w:lang w:bidi="th-TH"/>
+        </w:rPr>
+      </w:pPr>
+      <w:r>
+        <w:rPr>
+          <w:rFonts w:ascii="TH SarabunPSK" w:hAnsi="TH SarabunPSK" w:cs="TH SarabunPSK" w:hint="cs"/>
+          <w:sz w:val="32"/>
+          <w:szCs w:val="32"/>
+          <w:lang w:bidi="th-TH"/>
+        </w:rPr>
+        <w:t xml:space="preserve">- </w:t>
+      </w:r>
+      <w:r>
+        <w:rPr>
+          <w:rFonts w:ascii="TH SarabunPSK" w:hAnsi="TH SarabunPSK" w:cs="TH SarabunPSK"/>
+          <w:sz w:val="32"/>
+          <w:szCs w:val="32"/>
+          <w:lang w:bidi="th-TH"/>
+        </w:rPr>
+        <w:t>Version 143.0.7499.170 (Official Build) (64-bit)</w:t>
+      </w:r>
+    </w:p>
+    <w:p>
+      <w:pPr>
+        <w:pStyle w:val="ListParagraph"/>
+        <w:rPr>
+          <w:rFonts w:ascii="TH SarabunPSK" w:hAnsi="TH SarabunPSK" w:cs="TH SarabunPSK" w:hint="cs"/>
+          <w:sz w:val="32"/>
+          <w:szCs w:val="32"/>
+          <w:lang w:bidi="th-TH"/>
+        </w:rPr>
+      </w:pPr>
+      <w:r>
+        <w:rPr>
+          <w:rFonts w:ascii="TH SarabunPSK" w:hAnsi="TH SarabunPSK" w:cs="TH SarabunPSK"/>
+          <w:sz w:val="32"/>
+          <w:szCs w:val="32"/>
+          <w:lang w:bidi="th-TH"/>
+        </w:rPr>
+        <w:t xml:space="preserve">- </w:t>
+      </w:r>
+      <w:r>
+        <w:rPr>
+          <w:rFonts w:ascii="TH SarabunPSK" w:hAnsi="TH SarabunPSK" w:cs="TH SarabunPSK"/>
+          <w:sz w:val="32"/>
+          <w:szCs w:val="32"/>
+          <w:lang w:bidi="th-TH"/>
+        </w:rPr>
+        <w:t>Python 3.13.9</w:t>
+      </w:r>
+    </w:p>
+    <w:p>
+      <w:pPr>
+        <w:pStyle w:val="ListParagraph"/>
+        <w:rPr>
+          <w:rFonts w:ascii="TH SarabunPSK" w:hAnsi="TH SarabunPSK" w:cs="TH SarabunPSK" w:hint="cs"/>
+          <w:sz w:val="32"/>
+          <w:szCs w:val="32"/>
+          <w:lang w:bidi="th-TH"/>
+        </w:rPr>
+      </w:pPr>
+      <w:r>
+        <w:rPr>
+          <w:rFonts w:ascii="TH SarabunPSK" w:hAnsi="TH SarabunPSK" w:cs="TH SarabunPSK"/>
+          <w:sz w:val="32"/>
+          <w:szCs w:val="32"/>
+          <w:lang w:bidi="th-TH"/>
+        </w:rPr>
+        <w:t xml:space="preserve">- </w:t>
+      </w:r>
+      <w:r>
+        <w:rPr>
+          <w:rFonts w:ascii="TH SarabunPSK" w:hAnsi="TH SarabunPSK" w:cs="TH SarabunPSK" w:hint="cs"/>
+          <w:sz w:val="32"/>
+          <w:szCs w:val="32"/>
+          <w:lang w:bidi="th-TH"/>
+        </w:rPr>
+        <w:t>Selenium WebDriver 4.x</w:t>
+      </w:r>
+    </w:p>
+    <w:p>
+      <w:pPr>
+        <w:pStyle w:val="ListParagraph"/>
+        <w:rPr>
+          <w:rFonts w:ascii="TH SarabunPSK" w:hAnsi="TH SarabunPSK" w:cs="TH SarabunPSK" w:hint="cs"/>
+          <w:sz w:val="32"/>
+          <w:szCs w:val="32"/>
+          <w:lang w:bidi="th-TH"/>
+        </w:rPr>
+      </w:pPr>
+      <w:r>
+        <w:rPr>
+          <w:rFonts w:ascii="TH SarabunPSK" w:hAnsi="TH SarabunPSK" w:cs="TH SarabunPSK"/>
+          <w:sz w:val="32"/>
+          <w:szCs w:val="32"/>
+          <w:lang w:bidi="th-TH"/>
+        </w:rPr>
+        <w:t xml:space="preserve">- </w:t>
+      </w:r>
+      <w:r>
+        <w:rPr>
+          <w:rFonts w:ascii="TH SarabunPSK" w:hAnsi="TH SarabunPSK" w:cs="TH SarabunPSK" w:hint="cs"/>
+          <w:sz w:val="32"/>
+          <w:szCs w:val="32"/>
+          <w:lang w:bidi="th-TH"/>
+        </w:rPr>
+        <w:t>Robot Framework 7.4.1 (Python 3.1</w:t>
+      </w:r>
+      <w:r>
+        <w:rPr>
+          <w:rFonts w:ascii="TH SarabunPSK" w:hAnsi="TH SarabunPSK" w:cs="TH SarabunPSK"/>
+          <w:sz w:val="32"/>
+          <w:szCs w:val="32"/>
+          <w:lang w:bidi="th-TH"/>
+        </w:rPr>
+        <w:t>3.9</w:t>
+      </w:r>
+      <w:r>
+        <w:rPr>
+          <w:rFonts w:ascii="TH SarabunPSK" w:hAnsi="TH SarabunPSK" w:cs="TH SarabunPSK" w:hint="cs"/>
+          <w:sz w:val="32"/>
+          <w:szCs w:val="32"/>
+          <w:lang w:bidi="th-TH"/>
+        </w:rPr>
+        <w:t xml:space="preserve"> on win32)</w:t>
+      </w:r>
+    </w:p>
+    <w:p>
+      <w:pPr>
+        <w:pStyle w:val="ListParagraph"/>
+        <w:rPr>
+          <w:rFonts w:ascii="TH SarabunPSK" w:hAnsi="TH SarabunPSK" w:cs="TH SarabunPSK" w:hint="cs"/>
+          <w:sz w:val="32"/>
+          <w:szCs w:val="32"/>
+          <w:lang w:bidi="th-TH"/>
+        </w:rPr>
+      </w:pPr>
+      <w:r>
+        <w:rPr>
+          <w:rFonts w:ascii="TH SarabunPSK" w:hAnsi="TH SarabunPSK" w:cs="TH SarabunPSK"/>
+          <w:sz w:val="32"/>
+          <w:szCs w:val="32"/>
+          <w:lang w:bidi="th-TH"/>
+        </w:rPr>
+        <w:t xml:space="preserve">- </w:t>
+      </w:r>
+      <w:r>
+        <w:rPr>
+          <w:rFonts w:ascii="TH SarabunPSK" w:hAnsi="TH SarabunPSK" w:cs="TH SarabunPSK" w:hint="cs"/>
+          <w:sz w:val="32"/>
+          <w:szCs w:val="32"/>
+          <w:lang w:bidi="th-TH"/>
+        </w:rPr>
+        <w:t>HTTP server (</w:t>
+      </w:r>
+      <w:r>
+        <w:rPr>
+          <w:rFonts w:ascii="TH SarabunPSK" w:hAnsi="TH SarabunPSK" w:cs="TH SarabunPSK" w:hint="cs"/>
+          <w:sz w:val="32"/>
+          <w:szCs w:val="32"/>
+          <w:cs/>
+          <w:lang w:bidi="th-TH"/>
+        </w:rPr>
+        <w:t xml:space="preserve">รันด้วย </w:t>
+      </w:r>
+      <w:r>
+        <w:rPr>
+          <w:rFonts w:ascii="TH SarabunPSK" w:hAnsi="TH SarabunPSK" w:cs="TH SarabunPSK" w:hint="cs"/>
+          <w:sz w:val="32"/>
+          <w:szCs w:val="32"/>
+          <w:lang w:bidi="th-TH"/>
+        </w:rPr>
+        <w:t xml:space="preserve">Python -m </w:t>
+      </w:r>
+      <w:proofErr w:type="spellStart"/>
+      <w:proofErr w:type="gramStart"/>
+      <w:r>
+        <w:rPr>
+          <w:rFonts w:ascii="TH SarabunPSK" w:hAnsi="TH SarabunPSK" w:cs="TH SarabunPSK" w:hint="cs"/>
+          <w:sz w:val="32"/>
+          <w:szCs w:val="32"/>
+          <w:lang w:bidi="th-TH"/>
+        </w:rPr>
+        <w:t>http.server</w:t>
+      </w:r>
+      <w:proofErr w:type="spellEnd"/>
+      <w:proofErr w:type="gramEnd"/>
+      <w:r>
+        <w:rPr>
+          <w:rFonts w:ascii="TH SarabunPSK" w:hAnsi="TH SarabunPSK" w:cs="TH SarabunPSK" w:hint="cs"/>
+          <w:sz w:val="32"/>
+          <w:szCs w:val="32"/>
+          <w:lang w:bidi="th-TH"/>
+        </w:rPr>
+        <w:t xml:space="preserve"> 7272)</w:t>
+      </w:r>
+    </w:p>
+    <w:p>
+      <w:pPr>
+        <w:pStyle w:val="ListParagraph"/>
+        <w:rPr>
+          <w:rFonts w:ascii="TH SarabunPSK" w:hAnsi="TH SarabunPSK" w:cs="TH SarabunPSK" w:hint="cs"/>
+          <w:sz w:val="32"/>
+          <w:szCs w:val="32"/>
+          <w:lang w:bidi="th-TH"/>
+        </w:rPr>
+      </w:pPr>
+      <w:r>
+        <w:rPr>
+          <w:rFonts w:ascii="TH SarabunPSK" w:hAnsi="TH SarabunPSK" w:cs="TH SarabunPSK"/>
+          <w:sz w:val="32"/>
+          <w:szCs w:val="32"/>
+          <w:lang w:bidi="th-TH"/>
+        </w:rPr>
+        <w:t xml:space="preserve">- </w:t>
+      </w:r>
+      <w:r>
+        <w:rPr>
+          <w:rFonts w:ascii="TH SarabunPSK" w:hAnsi="TH SarabunPSK" w:cs="TH SarabunPSK" w:hint="cs"/>
+          <w:sz w:val="32"/>
+          <w:szCs w:val="32"/>
+          <w:lang w:bidi="th-TH"/>
+        </w:rPr>
+        <w:t xml:space="preserve">Visual Studio Code </w:t>
+      </w:r>
+    </w:p>
+    <w:p>
+      <w:pPr>
+        <w:pStyle w:val="ListParagraph"/>
+        <w:rPr>
+          <w:rFonts w:ascii="TH SarabunPSK" w:hAnsi="TH SarabunPSK" w:cs="TH SarabunPSK" w:hint="cs"/>
+          <w:sz w:val="32"/>
+          <w:szCs w:val="32"/>
+          <w:lang w:bidi="th-TH"/>
+        </w:rPr>
+      </w:pPr>
+      <w:r>
+        <w:rPr>
+          <w:rFonts w:ascii="TH SarabunPSK" w:hAnsi="TH SarabunPSK" w:cs="TH SarabunPSK" w:hint="cs"/>
+          <w:sz w:val="32"/>
+          <w:szCs w:val="32"/>
+          <w:lang w:bidi="th-TH"/>
+        </w:rPr>
+        <w:t>-</w:t>
+      </w:r>
+      <w:r>
+        <w:rPr>
+          <w:rFonts w:ascii="TH SarabunPSK" w:hAnsi="TH SarabunPSK" w:cs="TH SarabunPSK"/>
+          <w:sz w:val="32"/>
+          <w:szCs w:val="32"/>
+          <w:lang w:bidi="th-TH"/>
+        </w:rPr>
+        <w:t xml:space="preserve"> </w:t>
+      </w:r>
+      <w:r>
+        <w:rPr>
+          <w:rFonts w:ascii="TH SarabunPSK" w:hAnsi="TH SarabunPSK" w:cs="TH SarabunPSK" w:hint="cs"/>
+          <w:sz w:val="32"/>
+          <w:szCs w:val="32"/>
+          <w:lang w:bidi="th-TH"/>
+        </w:rPr>
+        <w:t>notepad++</w:t>
       </w:r>
     </w:p>
     <w:p>
@@ -1460,19 +1912,30 @@
         <w:pStyle w:val="ListParagraph"/>
         <w:ind w:left="360"/>
         <w:rPr>
+          <w:rFonts w:ascii="TH SarabunPSK" w:hAnsi="TH SarabunPSK" w:cs="TH SarabunPSK" w:hint="cs"/>
+          <w:sz w:val="32"/>
+          <w:szCs w:val="32"/>
+          <w:lang w:bidi="th-TH"/>
+        </w:rPr>
+      </w:pPr>
+      <w:r>
+        <w:rPr>
+          <w:rFonts w:ascii="TH SarabunPSK" w:hAnsi="TH SarabunPSK" w:cs="TH SarabunPSK" w:hint="cs"/>
+          <w:sz w:val="32"/>
+          <w:szCs w:val="32"/>
+          <w:cs/>
+          <w:lang w:bidi="th-TH"/>
+        </w:rPr>
+        <w:t xml:space="preserve">นาย ศิววิทย์ ชุ่มนาเสียว </w:t>
+      </w:r>
+      <w:r>
+        <w:rPr>
           <w:rFonts w:ascii="TH SarabunPSK" w:hAnsi="TH SarabunPSK" w:cs="TH SarabunPSK"/>
           <w:sz w:val="32"/>
           <w:szCs w:val="32"/>
-        </w:rPr>
-      </w:pPr>
-      <w:r>
-        <w:rPr>
-          <w:rFonts w:ascii="TH SarabunPSK" w:hAnsi="TH SarabunPSK" w:cs="TH SarabunPSK" w:hint="cs"/>
-          <w:sz w:val="32"/>
-          <w:szCs w:val="32"/>
           <w:lang w:bidi="th-TH"/>
         </w:rPr>
-        <w:t>_____________________________________________________________________________________________________________________________________________________________________________________________________________________________________________</w:t>
+        <w:t>663380402-3 sec.4</w:t>
       </w:r>
     </w:p>
     <w:p>
@@ -1915,16 +2378,104 @@
           <w:lang w:bidi="th-TH"/>
         </w:rPr>
       </w:pPr>
+      <w:r>
+        <w:rPr>
+          <w:rFonts w:ascii="TH SarabunPSK" w:hAnsi="TH SarabunPSK" w:cs="TH SarabunPSK"/>
+          <w:sz w:val="32"/>
+          <w:szCs w:val="32"/>
+          <w:lang w:bidi="th-TH"/>
+        </w:rPr>
+        <w:lastRenderedPageBreak/>
+        <w:drawing>
+          <wp:inline distT="0" distB="0" distL="0" distR="0" wp14:anchorId="61A5B7A0" wp14:editId="28926827">
+            <wp:extent cx="5943600" cy="7059295"/>
+            <wp:effectExtent l="0" t="0" r="0" b="8255"/>
+            <wp:docPr id="1956164249" name="Picture 1" descr="A screenshot of a computer program&#10;&#10;AI-generated content may be incorrect."/>
+            <wp:cNvGraphicFramePr>
+              <a:graphicFrameLocks xmlns:a="http://schemas.openxmlformats.org/drawingml/2006/main" noChangeAspect="1"/>
+            </wp:cNvGraphicFramePr>
+            <a:graphic xmlns:a="http://schemas.openxmlformats.org/drawingml/2006/main">
+              <a:graphicData uri="http://schemas.openxmlformats.org/drawingml/2006/picture">
+                <pic:pic xmlns:pic="http://schemas.openxmlformats.org/drawingml/2006/picture">
+                  <pic:nvPicPr>
+                    <pic:cNvPr id="1956164249" name="Picture 1" descr="A screenshot of a computer program&#10;&#10;AI-generated content may be incorrect."/>
+                    <pic:cNvPicPr/>
+                  </pic:nvPicPr>
+                  <pic:blipFill>
+                    <a:blip r:embed="rId10"/>
+                    <a:stretch>
+                      <a:fillRect/>
+                    </a:stretch>
+                  </pic:blipFill>
+                  <pic:spPr>
+                    <a:xfrm>
+                      <a:off x="0" y="0"/>
+                      <a:ext cx="5943600" cy="7059295"/>
+                    </a:xfrm>
+                    <a:prstGeom prst="rect">
+                      <a:avLst/>
+                    </a:prstGeom>
+                  </pic:spPr>
+                </pic:pic>
+              </a:graphicData>
+            </a:graphic>
+          </wp:inline>
+        </w:drawing>
+      </w:r>
     </w:p>
     <w:p>
       <w:pPr>
         <w:rPr>
-          <w:rFonts w:ascii="TH SarabunPSK" w:hAnsi="TH SarabunPSK" w:cs="TH SarabunPSK" w:hint="cs"/>
+          <w:rFonts w:ascii="TH SarabunPSK" w:hAnsi="TH SarabunPSK" w:cs="TH SarabunPSK"/>
           <w:sz w:val="32"/>
           <w:szCs w:val="32"/>
           <w:lang w:bidi="th-TH"/>
         </w:rPr>
       </w:pPr>
+      <w:r>
+        <w:rPr>
+          <w:rFonts w:ascii="TH SarabunPSK" w:hAnsi="TH SarabunPSK" w:cs="TH SarabunPSK"/>
+          <w:sz w:val="32"/>
+          <w:szCs w:val="32"/>
+          <w:lang w:bidi="th-TH"/>
+        </w:rPr>
+        <w:lastRenderedPageBreak/>
+        <w:drawing>
+          <wp:inline distT="0" distB="0" distL="0" distR="0" wp14:anchorId="28C089B1" wp14:editId="1530E0B9">
+            <wp:extent cx="5943600" cy="7458710"/>
+            <wp:effectExtent l="0" t="0" r="0" b="8890"/>
+            <wp:docPr id="1466414386" name="Picture 1" descr="A screenshot of a computer program&#10;&#10;AI-generated content may be incorrect."/>
+            <wp:cNvGraphicFramePr>
+              <a:graphicFrameLocks xmlns:a="http://schemas.openxmlformats.org/drawingml/2006/main" noChangeAspect="1"/>
+            </wp:cNvGraphicFramePr>
+            <a:graphic xmlns:a="http://schemas.openxmlformats.org/drawingml/2006/main">
+              <a:graphicData uri="http://schemas.openxmlformats.org/drawingml/2006/picture">
+                <pic:pic xmlns:pic="http://schemas.openxmlformats.org/drawingml/2006/picture">
+                  <pic:nvPicPr>
+                    <pic:cNvPr id="1466414386" name="Picture 1" descr="A screenshot of a computer program&#10;&#10;AI-generated content may be incorrect."/>
+                    <pic:cNvPicPr/>
+                  </pic:nvPicPr>
+                  <pic:blipFill>
+                    <a:blip r:embed="rId11"/>
+                    <a:stretch>
+                      <a:fillRect/>
+                    </a:stretch>
+                  </pic:blipFill>
+                  <pic:spPr>
+                    <a:xfrm>
+                      <a:off x="0" y="0"/>
+                      <a:ext cx="5943600" cy="7458710"/>
+                    </a:xfrm>
+                    <a:prstGeom prst="rect">
+                      <a:avLst/>
+                    </a:prstGeom>
+                  </pic:spPr>
+                </pic:pic>
+              </a:graphicData>
+            </a:graphic>
+          </wp:inline>
+        </w:drawing>
+      </w:r>
     </w:p>
     <w:p>
       <w:pPr>
@@ -1935,6 +2486,50 @@
           <w:lang w:bidi="th-TH"/>
         </w:rPr>
       </w:pPr>
+      <w:r>
+        <w:rPr>
+          <w:rFonts w:ascii="TH SarabunPSK" w:hAnsi="TH SarabunPSK" w:cs="TH SarabunPSK"/>
+          <w:sz w:val="32"/>
+          <w:szCs w:val="32"/>
+          <w:lang w:bidi="th-TH"/>
+        </w:rPr>
+        <w:lastRenderedPageBreak/>
+        <w:drawing>
+          <wp:inline distT="0" distB="0" distL="0" distR="0" wp14:anchorId="6A4B9409" wp14:editId="215D8B6D">
+            <wp:extent cx="5943600" cy="1362710"/>
+            <wp:effectExtent l="0" t="0" r="0" b="8890"/>
+            <wp:docPr id="721975994" name="Picture 1" descr="A screen shot of a computer program&#10;&#10;AI-generated content may be incorrect."/>
+            <wp:cNvGraphicFramePr>
+              <a:graphicFrameLocks xmlns:a="http://schemas.openxmlformats.org/drawingml/2006/main" noChangeAspect="1"/>
+            </wp:cNvGraphicFramePr>
+            <a:graphic xmlns:a="http://schemas.openxmlformats.org/drawingml/2006/main">
+              <a:graphicData uri="http://schemas.openxmlformats.org/drawingml/2006/picture">
+                <pic:pic xmlns:pic="http://schemas.openxmlformats.org/drawingml/2006/picture">
+                  <pic:nvPicPr>
+                    <pic:cNvPr id="721975994" name="Picture 1" descr="A screen shot of a computer program&#10;&#10;AI-generated content may be incorrect."/>
+                    <pic:cNvPicPr/>
+                  </pic:nvPicPr>
+                  <pic:blipFill>
+                    <a:blip r:embed="rId12"/>
+                    <a:stretch>
+                      <a:fillRect/>
+                    </a:stretch>
+                  </pic:blipFill>
+                  <pic:spPr>
+                    <a:xfrm>
+                      <a:off x="0" y="0"/>
+                      <a:ext cx="5943600" cy="1362710"/>
+                    </a:xfrm>
+                    <a:prstGeom prst="rect">
+                      <a:avLst/>
+                    </a:prstGeom>
+                  </pic:spPr>
+                </pic:pic>
+              </a:graphicData>
+            </a:graphic>
+          </wp:inline>
+        </w:drawing>
+      </w:r>
     </w:p>
     <w:p>
       <w:pPr>
@@ -1942,11 +2537,31 @@
           <w:rFonts w:ascii="TH SarabunPSK" w:hAnsi="TH SarabunPSK" w:cs="TH SarabunPSK"/>
           <w:sz w:val="32"/>
           <w:szCs w:val="32"/>
+          <w:lang w:bidi="th-TH"/>
+        </w:rPr>
+      </w:pPr>
+    </w:p>
+    <w:p>
+      <w:pPr>
+        <w:rPr>
+          <w:rFonts w:ascii="TH SarabunPSK" w:hAnsi="TH SarabunPSK" w:cs="TH SarabunPSK"/>
+          <w:sz w:val="32"/>
+          <w:szCs w:val="32"/>
+          <w:lang w:bidi="th-TH"/>
+        </w:rPr>
+      </w:pPr>
+    </w:p>
+    <w:p>
+      <w:pPr>
+        <w:rPr>
+          <w:rFonts w:ascii="TH SarabunPSK" w:hAnsi="TH SarabunPSK" w:cs="TH SarabunPSK"/>
+          <w:sz w:val="32"/>
+          <w:szCs w:val="32"/>
           <w:cs/>
           <w:lang w:bidi="th-TH"/>
         </w:rPr>
         <w:sectPr>
-          <w:headerReference w:type="default" r:id="rId10"/>
+          <w:headerReference w:type="default" r:id="rId13"/>
           <w:pgSz w:w="12240" w:h="15840"/>
           <w:pgMar w:top="1440" w:right="1440" w:bottom="1440" w:left="1440" w:header="720" w:footer="720" w:gutter="0"/>
           <w:cols w:space="720"/>
@@ -2275,17 +2890,7 @@
                 <w:cs/>
                 <w:lang w:bidi="th-TH"/>
               </w:rPr>
-              <w:t>อบรมเชิงปฏิบั</w:t>
-            </w:r>
-            <w:r>
-              <w:rPr>
-                <w:rFonts w:ascii="TH SarabunPSK" w:hAnsi="TH SarabunPSK" w:cs="TH SarabunPSK" w:hint="cs"/>
-                <w:sz w:val="32"/>
-                <w:szCs w:val="32"/>
-                <w:cs/>
-                <w:lang w:bidi="th-TH"/>
-              </w:rPr>
-              <w:t>ติการ</w:t>
+              <w:t>อบรมเชิงปฏิบัติการ</w:t>
             </w:r>
             <w:r>
               <w:rPr>
@@ -2347,12 +2952,23 @@
           <w:p>
             <w:pPr>
               <w:rPr>
-                <w:rFonts w:ascii="TH SarabunPSK" w:hAnsi="TH SarabunPSK" w:cs="TH SarabunPSK"/>
-                <w:sz w:val="32"/>
-                <w:szCs w:val="32"/>
-                <w:lang w:bidi="th-TH"/>
-              </w:rPr>
-            </w:pPr>
+                <w:rFonts w:ascii="TH SarabunPSK" w:hAnsi="TH SarabunPSK" w:cs="TH SarabunPSK" w:hint="cs"/>
+                <w:sz w:val="32"/>
+                <w:szCs w:val="32"/>
+                <w:cs/>
+                <w:lang w:bidi="th-TH"/>
+              </w:rPr>
+            </w:pPr>
+            <w:r>
+              <w:rPr>
+                <w:rFonts w:ascii="TH SarabunPSK" w:hAnsi="TH SarabunPSK" w:cs="TH SarabunPSK" w:hint="cs"/>
+                <w:sz w:val="32"/>
+                <w:szCs w:val="32"/>
+                <w:cs/>
+                <w:lang w:bidi="th-TH"/>
+              </w:rPr>
+              <w:t>ศิววิทย์ ชุ่มนาเสียว</w:t>
+            </w:r>
           </w:p>
         </w:tc>
       </w:tr>
@@ -2717,6 +3333,15 @@
                 <w:lang w:bidi="th-TH"/>
               </w:rPr>
             </w:pPr>
+            <w:r>
+              <w:rPr>
+                <w:rFonts w:ascii="TH SarabunPSK" w:hAnsi="TH SarabunPSK" w:cs="TH SarabunPSK"/>
+                <w:sz w:val="32"/>
+                <w:szCs w:val="32"/>
+                <w:lang w:bidi="th-TH"/>
+              </w:rPr>
+              <w:t>1/2/2026</w:t>
+            </w:r>
           </w:p>
         </w:tc>
       </w:tr>
@@ -3809,12 +4434,89 @@
           <w:p>
             <w:pPr>
               <w:rPr>
-                <w:rFonts w:ascii="TH SarabunPSK" w:hAnsi="TH SarabunPSK" w:cs="TH SarabunPSK"/>
-                <w:sz w:val="32"/>
-                <w:szCs w:val="32"/>
-                <w:lang w:bidi="th-TH"/>
-              </w:rPr>
-            </w:pPr>
+                <w:rFonts w:ascii="TH SarabunPSK" w:hAnsi="TH SarabunPSK" w:cs="TH SarabunPSK" w:hint="cs"/>
+                <w:sz w:val="32"/>
+                <w:szCs w:val="32"/>
+                <w:cs/>
+                <w:lang w:bidi="th-TH"/>
+              </w:rPr>
+            </w:pPr>
+            <w:r>
+              <w:rPr>
+                <w:rFonts w:ascii="TH SarabunPSK" w:hAnsi="TH SarabunPSK" w:cs="TH SarabunPSK" w:hint="cs"/>
+                <w:sz w:val="32"/>
+                <w:szCs w:val="32"/>
+                <w:cs/>
+                <w:lang w:bidi="th-TH"/>
+              </w:rPr>
+              <w:t xml:space="preserve">หน้านี้ผมเห็นว่ามันจะทำการเปิดไฟล์ </w:t>
+            </w:r>
+            <w:r>
+              <w:rPr>
+                <w:rFonts w:ascii="TH SarabunPSK" w:hAnsi="TH SarabunPSK" w:cs="TH SarabunPSK"/>
+                <w:sz w:val="32"/>
+                <w:szCs w:val="32"/>
+                <w:lang w:bidi="th-TH"/>
+              </w:rPr>
+              <w:t xml:space="preserve">html </w:t>
+            </w:r>
+            <w:r>
+              <w:rPr>
+                <w:rFonts w:ascii="TH SarabunPSK" w:hAnsi="TH SarabunPSK" w:cs="TH SarabunPSK" w:hint="cs"/>
+                <w:sz w:val="32"/>
+                <w:szCs w:val="32"/>
+                <w:cs/>
+                <w:lang w:bidi="th-TH"/>
+              </w:rPr>
+              <w:t xml:space="preserve">ตัว </w:t>
+            </w:r>
+            <w:r>
+              <w:rPr>
+                <w:rFonts w:ascii="TH SarabunPSK" w:hAnsi="TH SarabunPSK" w:cs="TH SarabunPSK" w:hint="cs"/>
+                <w:sz w:val="32"/>
+                <w:szCs w:val="32"/>
+                <w:lang w:bidi="th-TH"/>
+              </w:rPr>
+              <w:t>Registration</w:t>
+            </w:r>
+            <w:r>
+              <w:rPr>
+                <w:rFonts w:ascii="TH SarabunPSK" w:hAnsi="TH SarabunPSK" w:cs="TH SarabunPSK" w:hint="cs"/>
+                <w:sz w:val="32"/>
+                <w:szCs w:val="32"/>
+                <w:cs/>
+                <w:lang w:bidi="th-TH"/>
+              </w:rPr>
+              <w:t>.</w:t>
+            </w:r>
+            <w:r>
+              <w:rPr>
+                <w:rFonts w:ascii="TH SarabunPSK" w:hAnsi="TH SarabunPSK" w:cs="TH SarabunPSK" w:hint="cs"/>
+                <w:sz w:val="32"/>
+                <w:szCs w:val="32"/>
+                <w:lang w:bidi="th-TH"/>
+              </w:rPr>
+              <w:t>html</w:t>
+            </w:r>
+            <w:r>
+              <w:rPr>
+                <w:rFonts w:ascii="TH SarabunPSK" w:hAnsi="TH SarabunPSK" w:cs="TH SarabunPSK"/>
+                <w:sz w:val="32"/>
+                <w:szCs w:val="32"/>
+                <w:lang w:bidi="th-TH"/>
+              </w:rPr>
+              <w:t xml:space="preserve"> </w:t>
+            </w:r>
+            <w:r>
+              <w:rPr>
+                <w:rFonts w:ascii="TH SarabunPSK" w:hAnsi="TH SarabunPSK" w:cs="TH SarabunPSK" w:hint="cs"/>
+                <w:sz w:val="32"/>
+                <w:szCs w:val="32"/>
+                <w:cs/>
+                <w:lang w:bidi="th-TH"/>
+              </w:rPr>
+              <w:t>ขึ้นมาให้เอง</w:t>
+            </w:r>
           </w:p>
         </w:tc>
         <w:tc>
@@ -3830,6 +4532,15 @@
                 <w:lang w:bidi="th-TH"/>
               </w:rPr>
             </w:pPr>
+            <w:r>
+              <w:rPr>
+                <w:rFonts w:ascii="TH SarabunPSK" w:hAnsi="TH SarabunPSK" w:cs="TH SarabunPSK"/>
+                <w:sz w:val="32"/>
+                <w:szCs w:val="32"/>
+                <w:lang w:bidi="th-TH"/>
+              </w:rPr>
+              <w:t>Pass</w:t>
+            </w:r>
           </w:p>
         </w:tc>
         <w:tc>
@@ -4722,12 +5433,42 @@
           <w:p>
             <w:pPr>
               <w:rPr>
-                <w:rFonts w:ascii="TH SarabunPSK" w:hAnsi="TH SarabunPSK" w:cs="TH SarabunPSK"/>
-                <w:sz w:val="32"/>
-                <w:szCs w:val="32"/>
-                <w:lang w:bidi="th-TH"/>
-              </w:rPr>
-            </w:pPr>
+                <w:rFonts w:ascii="TH SarabunPSK" w:hAnsi="TH SarabunPSK" w:cs="TH SarabunPSK" w:hint="cs"/>
+                <w:sz w:val="32"/>
+                <w:szCs w:val="32"/>
+                <w:cs/>
+                <w:lang w:bidi="th-TH"/>
+              </w:rPr>
+            </w:pPr>
+            <w:r>
+              <w:rPr>
+                <w:rFonts w:ascii="TH SarabunPSK" w:hAnsi="TH SarabunPSK" w:cs="TH SarabunPSK" w:hint="cs"/>
+                <w:sz w:val="32"/>
+                <w:szCs w:val="32"/>
+                <w:cs/>
+                <w:lang w:bidi="th-TH"/>
+              </w:rPr>
+              <w:t xml:space="preserve">ผมเห็นว่ามันได้ทำการเปิดเว็บ </w:t>
+            </w:r>
+            <w:r>
+              <w:rPr>
+                <w:rFonts w:ascii="TH SarabunPSK" w:hAnsi="TH SarabunPSK" w:cs="TH SarabunPSK"/>
+                <w:sz w:val="32"/>
+                <w:szCs w:val="32"/>
+                <w:lang w:bidi="th-TH"/>
+              </w:rPr>
+              <w:t xml:space="preserve">html </w:t>
+            </w:r>
+            <w:r>
+              <w:rPr>
+                <w:rFonts w:ascii="TH SarabunPSK" w:hAnsi="TH SarabunPSK" w:cs="TH SarabunPSK" w:hint="cs"/>
+                <w:sz w:val="32"/>
+                <w:szCs w:val="32"/>
+                <w:cs/>
+                <w:lang w:bidi="th-TH"/>
+              </w:rPr>
+              <w:t>เองแล้วก็ได้ใส่ข้อมูลเองอัตโนมัตเลย</w:t>
+            </w:r>
           </w:p>
         </w:tc>
         <w:tc>
@@ -4743,6 +5484,15 @@
                 <w:lang w:bidi="th-TH"/>
               </w:rPr>
             </w:pPr>
+            <w:r>
+              <w:rPr>
+                <w:rFonts w:ascii="TH SarabunPSK" w:hAnsi="TH SarabunPSK" w:cs="TH SarabunPSK"/>
+                <w:sz w:val="32"/>
+                <w:szCs w:val="32"/>
+                <w:lang w:bidi="th-TH"/>
+              </w:rPr>
+              <w:t>Pass</w:t>
+            </w:r>
           </w:p>
         </w:tc>
         <w:tc>
@@ -5298,6 +6048,82 @@
                 <w:lang w:bidi="th-TH"/>
               </w:rPr>
             </w:pPr>
+            <w:r>
+              <w:rPr>
+                <w:rFonts w:ascii="TH SarabunPSK" w:hAnsi="TH SarabunPSK" w:cs="TH SarabunPSK" w:hint="cs"/>
+                <w:sz w:val="32"/>
+                <w:szCs w:val="32"/>
+                <w:cs/>
+                <w:lang w:bidi="th-TH"/>
+              </w:rPr>
+              <w:t xml:space="preserve">หน้านี้ผมเห็นว่ามันจะทำการเปิดไฟล์ </w:t>
+            </w:r>
+            <w:r>
+              <w:rPr>
+                <w:rFonts w:ascii="TH SarabunPSK" w:hAnsi="TH SarabunPSK" w:cs="TH SarabunPSK"/>
+                <w:sz w:val="32"/>
+                <w:szCs w:val="32"/>
+                <w:lang w:bidi="th-TH"/>
+              </w:rPr>
+              <w:t xml:space="preserve">html </w:t>
+            </w:r>
+            <w:r>
+              <w:rPr>
+                <w:rFonts w:ascii="TH SarabunPSK" w:hAnsi="TH SarabunPSK" w:cs="TH SarabunPSK" w:hint="cs"/>
+                <w:sz w:val="32"/>
+                <w:szCs w:val="32"/>
+                <w:cs/>
+                <w:lang w:bidi="th-TH"/>
+              </w:rPr>
+              <w:t xml:space="preserve">ตัว </w:t>
+            </w:r>
+            <w:r>
+              <w:rPr>
+                <w:rFonts w:ascii="TH SarabunPSK" w:hAnsi="TH SarabunPSK" w:cs="TH SarabunPSK" w:hint="cs"/>
+                <w:sz w:val="32"/>
+                <w:szCs w:val="32"/>
+                <w:lang w:bidi="th-TH"/>
+              </w:rPr>
+              <w:t>Registration</w:t>
+            </w:r>
+            <w:r>
+              <w:rPr>
+                <w:rFonts w:ascii="TH SarabunPSK" w:hAnsi="TH SarabunPSK" w:cs="TH SarabunPSK" w:hint="cs"/>
+                <w:sz w:val="32"/>
+                <w:szCs w:val="32"/>
+                <w:cs/>
+                <w:lang w:bidi="th-TH"/>
+              </w:rPr>
+              <w:t>.</w:t>
+            </w:r>
+            <w:r>
+              <w:rPr>
+                <w:rFonts w:ascii="TH SarabunPSK" w:hAnsi="TH SarabunPSK" w:cs="TH SarabunPSK" w:hint="cs"/>
+                <w:sz w:val="32"/>
+                <w:szCs w:val="32"/>
+                <w:lang w:bidi="th-TH"/>
+              </w:rPr>
+              <w:t>html</w:t>
+            </w:r>
+            <w:r>
+              <w:rPr>
+                <w:rFonts w:ascii="TH SarabunPSK" w:hAnsi="TH SarabunPSK" w:cs="TH SarabunPSK"/>
+                <w:sz w:val="32"/>
+                <w:szCs w:val="32"/>
+                <w:lang w:bidi="th-TH"/>
+              </w:rPr>
+              <w:t xml:space="preserve"> </w:t>
+            </w:r>
+            <w:r>
+              <w:rPr>
+                <w:rFonts w:ascii="TH SarabunPSK" w:hAnsi="TH SarabunPSK" w:cs="TH SarabunPSK" w:hint="cs"/>
+                <w:sz w:val="32"/>
+                <w:szCs w:val="32"/>
+                <w:cs/>
+                <w:lang w:bidi="th-TH"/>
+              </w:rPr>
+              <w:t>ขึ้นมาให้เอง</w:t>
+            </w:r>
           </w:p>
         </w:tc>
         <w:tc>
@@ -5313,6 +6139,24 @@
                 <w:lang w:bidi="th-TH"/>
               </w:rPr>
             </w:pPr>
+            <w:r>
+              <w:rPr>
+                <w:rFonts w:ascii="TH SarabunPSK" w:hAnsi="TH SarabunPSK" w:cs="TH SarabunPSK"/>
+                <w:sz w:val="32"/>
+                <w:szCs w:val="32"/>
+                <w:lang w:bidi="th-TH"/>
+              </w:rPr>
+              <w:t>P</w:t>
+            </w:r>
+            <w:r>
+              <w:rPr>
+                <w:rFonts w:ascii="TH SarabunPSK" w:hAnsi="TH SarabunPSK" w:cs="TH SarabunPSK"/>
+                <w:sz w:val="32"/>
+                <w:szCs w:val="32"/>
+                <w:lang w:bidi="th-TH"/>
+              </w:rPr>
+              <w:t>ass</w:t>
+            </w:r>
           </w:p>
         </w:tc>
         <w:tc>
@@ -5378,16 +6222,7 @@
                 <w:szCs w:val="32"/>
                 <w:lang w:bidi="th-TH"/>
               </w:rPr>
-              <w:t>Register Success</w:t>
-            </w:r>
-            <w:r>
-              <w:rPr>
-                <w:rFonts w:ascii="TH SarabunPSK" w:hAnsi="TH SarabunPSK" w:cs="TH SarabunPSK" w:hint="cs"/>
-                <w:sz w:val="32"/>
-                <w:szCs w:val="32"/>
-                <w:lang w:bidi="th-TH"/>
-              </w:rPr>
-              <w:t xml:space="preserve"> No Organization Info</w:t>
+              <w:t>Register Success No Organization Info</w:t>
             </w:r>
             <w:r>
               <w:rPr>
@@ -6014,12 +6849,71 @@
           <w:p>
             <w:pPr>
               <w:rPr>
-                <w:rFonts w:ascii="TH SarabunPSK" w:hAnsi="TH SarabunPSK" w:cs="TH SarabunPSK"/>
-                <w:sz w:val="32"/>
-                <w:szCs w:val="32"/>
-                <w:lang w:bidi="th-TH"/>
-              </w:rPr>
-            </w:pPr>
+                <w:rFonts w:ascii="TH SarabunPSK" w:hAnsi="TH SarabunPSK" w:cs="TH SarabunPSK" w:hint="cs"/>
+                <w:sz w:val="32"/>
+                <w:szCs w:val="32"/>
+                <w:cs/>
+                <w:lang w:bidi="th-TH"/>
+              </w:rPr>
+            </w:pPr>
+            <w:r>
+              <w:rPr>
+                <w:rFonts w:ascii="TH SarabunPSK" w:hAnsi="TH SarabunPSK" w:cs="TH SarabunPSK" w:hint="cs"/>
+                <w:sz w:val="32"/>
+                <w:szCs w:val="32"/>
+                <w:cs/>
+                <w:lang w:bidi="th-TH"/>
+              </w:rPr>
+              <w:t xml:space="preserve">ผมเห็นว่ามันได้ทำการเปิดเว็บ </w:t>
+            </w:r>
+            <w:r>
+              <w:rPr>
+                <w:rFonts w:ascii="TH SarabunPSK" w:hAnsi="TH SarabunPSK" w:cs="TH SarabunPSK"/>
+                <w:sz w:val="32"/>
+                <w:szCs w:val="32"/>
+                <w:lang w:bidi="th-TH"/>
+              </w:rPr>
+              <w:t xml:space="preserve">html </w:t>
+            </w:r>
+            <w:r>
+              <w:rPr>
+                <w:rFonts w:ascii="TH SarabunPSK" w:hAnsi="TH SarabunPSK" w:cs="TH SarabunPSK" w:hint="cs"/>
+                <w:sz w:val="32"/>
+                <w:szCs w:val="32"/>
+                <w:cs/>
+                <w:lang w:bidi="th-TH"/>
+              </w:rPr>
+              <w:t>เองแล้วก็ได้ใส่ข้อมูลเองอัตโนมัตเลย</w:t>
+            </w:r>
+            <w:r>
+              <w:rPr>
+                <w:rFonts w:ascii="TH SarabunPSK" w:hAnsi="TH SarabunPSK" w:cs="TH SarabunPSK" w:hint="cs"/>
+                <w:sz w:val="32"/>
+                <w:szCs w:val="32"/>
+                <w:cs/>
+                <w:lang w:bidi="th-TH"/>
+              </w:rPr>
+              <w:t xml:space="preserve"> แต่มันไม่มีการใส่ </w:t>
+            </w:r>
+            <w:r>
+              <w:rPr>
+                <w:rFonts w:ascii="TH SarabunPSK" w:hAnsi="TH SarabunPSK" w:cs="TH SarabunPSK" w:hint="cs"/>
+                <w:sz w:val="32"/>
+                <w:szCs w:val="32"/>
+                <w:lang w:bidi="th-TH"/>
+              </w:rPr>
+              <w:t>Organization</w:t>
+            </w:r>
+            <w:r>
+              <w:rPr>
+                <w:rFonts w:ascii="TH SarabunPSK" w:hAnsi="TH SarabunPSK" w:cs="TH SarabunPSK" w:hint="cs"/>
+                <w:sz w:val="32"/>
+                <w:szCs w:val="32"/>
+                <w:cs/>
+                <w:lang w:bidi="th-TH"/>
+              </w:rPr>
+              <w:t xml:space="preserve"> ครับ</w:t>
+            </w:r>
           </w:p>
         </w:tc>
         <w:tc>
@@ -6035,6 +6929,15 @@
                 <w:lang w:bidi="th-TH"/>
               </w:rPr>
             </w:pPr>
+            <w:r>
+              <w:rPr>
+                <w:rFonts w:ascii="TH SarabunPSK" w:hAnsi="TH SarabunPSK" w:cs="TH SarabunPSK"/>
+                <w:sz w:val="32"/>
+                <w:szCs w:val="32"/>
+                <w:lang w:bidi="th-TH"/>
+              </w:rPr>
+              <w:t>Pass</w:t>
+            </w:r>
           </w:p>
         </w:tc>
         <w:tc>
@@ -6167,7 +7070,6 @@
                 <w:szCs w:val="32"/>
                 <w:lang w:bidi="th-TH"/>
               </w:rPr>
-              <w:lastRenderedPageBreak/>
               <w:t>Test Scenario ID</w:t>
             </w:r>
             <w:r>
@@ -6519,12 +7421,22 @@
           <w:p>
             <w:pPr>
               <w:rPr>
-                <w:rFonts w:ascii="TH SarabunPSK" w:hAnsi="TH SarabunPSK" w:cs="TH SarabunPSK"/>
-                <w:sz w:val="32"/>
-                <w:szCs w:val="32"/>
-                <w:lang w:bidi="th-TH"/>
-              </w:rPr>
-            </w:pPr>
+                <w:rFonts w:ascii="TH SarabunPSK" w:hAnsi="TH SarabunPSK" w:cs="TH SarabunPSK" w:hint="cs"/>
+                <w:sz w:val="32"/>
+                <w:szCs w:val="32"/>
+                <w:lang w:bidi="th-TH"/>
+              </w:rPr>
+            </w:pPr>
+            <w:r>
+              <w:rPr>
+                <w:rFonts w:ascii="TH SarabunPSK" w:hAnsi="TH SarabunPSK" w:cs="TH SarabunPSK" w:hint="cs"/>
+                <w:sz w:val="32"/>
+                <w:szCs w:val="32"/>
+                <w:cs/>
+                <w:lang w:bidi="th-TH"/>
+              </w:rPr>
+              <w:t>ศิววิทย์ ชุ่มนาเสียว</w:t>
+            </w:r>
           </w:p>
         </w:tc>
       </w:tr>
@@ -6889,6 +7801,15 @@
                 <w:lang w:bidi="th-TH"/>
               </w:rPr>
             </w:pPr>
+            <w:r>
+              <w:rPr>
+                <w:rFonts w:ascii="TH SarabunPSK" w:hAnsi="TH SarabunPSK" w:cs="TH SarabunPSK"/>
+                <w:sz w:val="32"/>
+                <w:szCs w:val="32"/>
+                <w:lang w:bidi="th-TH"/>
+              </w:rPr>
+              <w:t>1/2/2026</w:t>
+            </w:r>
           </w:p>
         </w:tc>
       </w:tr>
@@ -7685,6 +8606,82 @@
                 <w:lang w:bidi="th-TH"/>
               </w:rPr>
             </w:pPr>
+            <w:r>
+              <w:rPr>
+                <w:rFonts w:ascii="TH SarabunPSK" w:hAnsi="TH SarabunPSK" w:cs="TH SarabunPSK" w:hint="cs"/>
+                <w:sz w:val="32"/>
+                <w:szCs w:val="32"/>
+                <w:cs/>
+                <w:lang w:bidi="th-TH"/>
+              </w:rPr>
+              <w:t xml:space="preserve">หน้านี้ผมเห็นว่ามันจะทำการเปิดไฟล์ </w:t>
+            </w:r>
+            <w:r>
+              <w:rPr>
+                <w:rFonts w:ascii="TH SarabunPSK" w:hAnsi="TH SarabunPSK" w:cs="TH SarabunPSK"/>
+                <w:sz w:val="32"/>
+                <w:szCs w:val="32"/>
+                <w:lang w:bidi="th-TH"/>
+              </w:rPr>
+              <w:t xml:space="preserve">html </w:t>
+            </w:r>
+            <w:r>
+              <w:rPr>
+                <w:rFonts w:ascii="TH SarabunPSK" w:hAnsi="TH SarabunPSK" w:cs="TH SarabunPSK" w:hint="cs"/>
+                <w:sz w:val="32"/>
+                <w:szCs w:val="32"/>
+                <w:cs/>
+                <w:lang w:bidi="th-TH"/>
+              </w:rPr>
+              <w:t xml:space="preserve">ตัว </w:t>
+            </w:r>
+            <w:r>
+              <w:rPr>
+                <w:rFonts w:ascii="TH SarabunPSK" w:hAnsi="TH SarabunPSK" w:cs="TH SarabunPSK" w:hint="cs"/>
+                <w:sz w:val="32"/>
+                <w:szCs w:val="32"/>
+                <w:lang w:bidi="th-TH"/>
+              </w:rPr>
+              <w:t>Registration</w:t>
+            </w:r>
+            <w:r>
+              <w:rPr>
+                <w:rFonts w:ascii="TH SarabunPSK" w:hAnsi="TH SarabunPSK" w:cs="TH SarabunPSK" w:hint="cs"/>
+                <w:sz w:val="32"/>
+                <w:szCs w:val="32"/>
+                <w:cs/>
+                <w:lang w:bidi="th-TH"/>
+              </w:rPr>
+              <w:t>.</w:t>
+            </w:r>
+            <w:r>
+              <w:rPr>
+                <w:rFonts w:ascii="TH SarabunPSK" w:hAnsi="TH SarabunPSK" w:cs="TH SarabunPSK" w:hint="cs"/>
+                <w:sz w:val="32"/>
+                <w:szCs w:val="32"/>
+                <w:lang w:bidi="th-TH"/>
+              </w:rPr>
+              <w:t>html</w:t>
+            </w:r>
+            <w:r>
+              <w:rPr>
+                <w:rFonts w:ascii="TH SarabunPSK" w:hAnsi="TH SarabunPSK" w:cs="TH SarabunPSK"/>
+                <w:sz w:val="32"/>
+                <w:szCs w:val="32"/>
+                <w:lang w:bidi="th-TH"/>
+              </w:rPr>
+              <w:t xml:space="preserve"> </w:t>
+            </w:r>
+            <w:r>
+              <w:rPr>
+                <w:rFonts w:ascii="TH SarabunPSK" w:hAnsi="TH SarabunPSK" w:cs="TH SarabunPSK" w:hint="cs"/>
+                <w:sz w:val="32"/>
+                <w:szCs w:val="32"/>
+                <w:cs/>
+                <w:lang w:bidi="th-TH"/>
+              </w:rPr>
+              <w:t>ขึ้นมาให้เอง</w:t>
+            </w:r>
           </w:p>
         </w:tc>
         <w:tc>
@@ -7700,6 +8697,15 @@
                 <w:lang w:bidi="th-TH"/>
               </w:rPr>
             </w:pPr>
+            <w:r>
+              <w:rPr>
+                <w:rFonts w:ascii="TH SarabunPSK" w:hAnsi="TH SarabunPSK" w:cs="TH SarabunPSK"/>
+                <w:sz w:val="32"/>
+                <w:szCs w:val="32"/>
+                <w:lang w:bidi="th-TH"/>
+              </w:rPr>
+              <w:t>Pass</w:t>
+            </w:r>
           </w:p>
         </w:tc>
         <w:tc>
@@ -8370,6 +9376,151 @@
                 <w:lang w:bidi="th-TH"/>
               </w:rPr>
             </w:pPr>
+            <w:r>
+              <w:rPr>
+                <w:rFonts w:ascii="TH SarabunPSK" w:hAnsi="TH SarabunPSK" w:cs="TH SarabunPSK" w:hint="cs"/>
+                <w:sz w:val="32"/>
+                <w:szCs w:val="32"/>
+                <w:cs/>
+                <w:lang w:bidi="th-TH"/>
+              </w:rPr>
+              <w:t xml:space="preserve">ผมเห็นว่ามันได้ทำการเปิดเว็บ </w:t>
+            </w:r>
+            <w:r>
+              <w:rPr>
+                <w:rFonts w:ascii="TH SarabunPSK" w:hAnsi="TH SarabunPSK" w:cs="TH SarabunPSK"/>
+                <w:sz w:val="32"/>
+                <w:szCs w:val="32"/>
+                <w:lang w:bidi="th-TH"/>
+              </w:rPr>
+              <w:t xml:space="preserve">html </w:t>
+            </w:r>
+            <w:r>
+              <w:rPr>
+                <w:rFonts w:ascii="TH SarabunPSK" w:hAnsi="TH SarabunPSK" w:cs="TH SarabunPSK" w:hint="cs"/>
+                <w:sz w:val="32"/>
+                <w:szCs w:val="32"/>
+                <w:cs/>
+                <w:lang w:bidi="th-TH"/>
+              </w:rPr>
+              <w:t>เองแล้วก็ได้ใส่ข้อมูลเองอัตโนมัตเลย แต่มันไม่มีการใส่</w:t>
+            </w:r>
+            <w:r>
+              <w:rPr>
+                <w:rFonts w:ascii="TH SarabunPSK" w:hAnsi="TH SarabunPSK" w:cs="TH SarabunPSK" w:hint="cs"/>
+                <w:sz w:val="32"/>
+                <w:szCs w:val="32"/>
+                <w:cs/>
+                <w:lang w:bidi="th-TH"/>
+              </w:rPr>
+              <w:t xml:space="preserve"> </w:t>
+            </w:r>
+            <w:r>
+              <w:rPr>
+                <w:rFonts w:ascii="TH SarabunPSK" w:hAnsi="TH SarabunPSK" w:cs="TH SarabunPSK" w:hint="cs"/>
+                <w:sz w:val="32"/>
+                <w:szCs w:val="32"/>
+                <w:lang w:bidi="th-TH"/>
+              </w:rPr>
+              <w:t>first</w:t>
+            </w:r>
+            <w:r>
+              <w:rPr>
+                <w:rFonts w:ascii="TH SarabunPSK" w:hAnsi="TH SarabunPSK" w:cs="TH SarabunPSK" w:hint="cs"/>
+                <w:sz w:val="32"/>
+                <w:szCs w:val="32"/>
+                <w:cs/>
+                <w:lang w:bidi="th-TH"/>
+              </w:rPr>
+              <w:t xml:space="preserve"> </w:t>
+            </w:r>
+            <w:r>
+              <w:rPr>
+                <w:rFonts w:ascii="TH SarabunPSK" w:hAnsi="TH SarabunPSK" w:cs="TH SarabunPSK" w:hint="cs"/>
+                <w:sz w:val="32"/>
+                <w:szCs w:val="32"/>
+                <w:lang w:bidi="th-TH"/>
+              </w:rPr>
+              <w:t xml:space="preserve">name </w:t>
+            </w:r>
+          </w:p>
+          <w:p>
+            <w:pPr>
+              <w:rPr>
+                <w:rFonts w:ascii="TH SarabunPSK" w:hAnsi="TH SarabunPSK" w:cs="TH SarabunPSK" w:hint="cs"/>
+                <w:sz w:val="32"/>
+                <w:szCs w:val="32"/>
+                <w:lang w:bidi="th-TH"/>
+              </w:rPr>
+            </w:pPr>
+            <w:r>
+              <w:rPr>
+                <w:rFonts w:ascii="TH SarabunPSK" w:hAnsi="TH SarabunPSK" w:cs="TH SarabunPSK" w:hint="cs"/>
+                <w:sz w:val="32"/>
+                <w:szCs w:val="32"/>
+                <w:cs/>
+                <w:lang w:bidi="th-TH"/>
+              </w:rPr>
+              <w:t xml:space="preserve">และมีการแสดงคำว่า </w:t>
+            </w:r>
+            <w:r>
+              <w:rPr>
+                <w:rFonts w:ascii="TH SarabunPSK" w:hAnsi="TH SarabunPSK" w:cs="TH SarabunPSK" w:hint="cs"/>
+                <w:sz w:val="32"/>
+                <w:szCs w:val="32"/>
+                <w:lang w:bidi="th-TH"/>
+              </w:rPr>
+              <w:t xml:space="preserve">Please enter your first name!! </w:t>
+            </w:r>
+            <w:r>
+              <w:rPr>
+                <w:rFonts w:ascii="TH SarabunPSK" w:hAnsi="TH SarabunPSK" w:cs="TH SarabunPSK" w:hint="cs"/>
+                <w:sz w:val="32"/>
+                <w:szCs w:val="32"/>
+                <w:cs/>
+                <w:lang w:bidi="th-TH"/>
+              </w:rPr>
+              <w:t>และไม่มี</w:t>
+            </w:r>
+            <w:r>
+              <w:rPr>
+                <w:rFonts w:ascii="TH SarabunPSK" w:hAnsi="TH SarabunPSK" w:cs="TH SarabunPSK" w:hint="cs"/>
+                <w:sz w:val="32"/>
+                <w:szCs w:val="32"/>
+                <w:cs/>
+                <w:lang w:bidi="th-TH"/>
+              </w:rPr>
+              <w:t>หน้า</w:t>
+            </w:r>
+            <w:r>
+              <w:rPr>
+                <w:rFonts w:ascii="TH SarabunPSK" w:hAnsi="TH SarabunPSK" w:cs="TH SarabunPSK" w:hint="cs"/>
+                <w:sz w:val="32"/>
+                <w:szCs w:val="32"/>
+                <w:cs/>
+                <w:lang w:bidi="th-TH"/>
+              </w:rPr>
+              <w:t xml:space="preserve"> </w:t>
+            </w:r>
+            <w:r>
+              <w:rPr>
+                <w:rFonts w:ascii="TH SarabunPSK" w:hAnsi="TH SarabunPSK" w:cs="TH SarabunPSK" w:hint="cs"/>
+                <w:sz w:val="32"/>
+                <w:szCs w:val="32"/>
+                <w:lang w:bidi="th-TH"/>
+              </w:rPr>
+              <w:t>Success</w:t>
+            </w:r>
+          </w:p>
+          <w:p>
+            <w:pPr>
+              <w:rPr>
+                <w:rFonts w:ascii="TH SarabunPSK" w:hAnsi="TH SarabunPSK" w:cs="TH SarabunPSK"/>
+                <w:sz w:val="32"/>
+                <w:szCs w:val="32"/>
+                <w:lang w:bidi="th-TH"/>
+              </w:rPr>
+            </w:pPr>
           </w:p>
         </w:tc>
         <w:tc>
@@ -8385,6 +9536,15 @@
                 <w:lang w:bidi="th-TH"/>
               </w:rPr>
             </w:pPr>
+            <w:r>
+              <w:rPr>
+                <w:rFonts w:ascii="TH SarabunPSK" w:hAnsi="TH SarabunPSK" w:cs="TH SarabunPSK"/>
+                <w:sz w:val="32"/>
+                <w:szCs w:val="32"/>
+                <w:lang w:bidi="th-TH"/>
+              </w:rPr>
+              <w:t>Pass</w:t>
+            </w:r>
           </w:p>
         </w:tc>
         <w:tc>
@@ -8394,12 +9554,31 @@
           <w:p>
             <w:pPr>
               <w:rPr>
-                <w:rFonts w:ascii="TH SarabunPSK" w:hAnsi="TH SarabunPSK" w:cs="TH SarabunPSK"/>
-                <w:sz w:val="32"/>
-                <w:szCs w:val="32"/>
-                <w:lang w:bidi="th-TH"/>
-              </w:rPr>
-            </w:pPr>
+                <w:rFonts w:ascii="TH SarabunPSK" w:hAnsi="TH SarabunPSK" w:cs="TH SarabunPSK" w:hint="cs"/>
+                <w:sz w:val="32"/>
+                <w:szCs w:val="32"/>
+                <w:lang w:bidi="th-TH"/>
+              </w:rPr>
+            </w:pPr>
+            <w:r>
+              <w:rPr>
+                <w:rFonts w:ascii="TH SarabunPSK" w:hAnsi="TH SarabunPSK" w:cs="TH SarabunPSK" w:hint="cs"/>
+                <w:sz w:val="32"/>
+                <w:szCs w:val="32"/>
+                <w:cs/>
+                <w:lang w:bidi="th-TH"/>
+              </w:rPr>
+              <w:t xml:space="preserve">มันไม่มีการกรอกช่อง </w:t>
+            </w:r>
+            <w:r>
+              <w:rPr>
+                <w:rFonts w:ascii="TH SarabunPSK" w:hAnsi="TH SarabunPSK" w:cs="TH SarabunPSK"/>
+                <w:sz w:val="32"/>
+                <w:szCs w:val="32"/>
+                <w:lang w:bidi="th-TH"/>
+              </w:rPr>
+              <w:t>First Name</w:t>
+            </w:r>
           </w:p>
         </w:tc>
       </w:tr>
@@ -8922,6 +10101,82 @@
                 <w:lang w:bidi="th-TH"/>
               </w:rPr>
             </w:pPr>
+            <w:r>
+              <w:rPr>
+                <w:rFonts w:ascii="TH SarabunPSK" w:hAnsi="TH SarabunPSK" w:cs="TH SarabunPSK" w:hint="cs"/>
+                <w:sz w:val="32"/>
+                <w:szCs w:val="32"/>
+                <w:cs/>
+                <w:lang w:bidi="th-TH"/>
+              </w:rPr>
+              <w:t xml:space="preserve">หน้านี้ผมเห็นว่ามันจะทำการเปิดไฟล์ </w:t>
+            </w:r>
+            <w:r>
+              <w:rPr>
+                <w:rFonts w:ascii="TH SarabunPSK" w:hAnsi="TH SarabunPSK" w:cs="TH SarabunPSK"/>
+                <w:sz w:val="32"/>
+                <w:szCs w:val="32"/>
+                <w:lang w:bidi="th-TH"/>
+              </w:rPr>
+              <w:t xml:space="preserve">html </w:t>
+            </w:r>
+            <w:r>
+              <w:rPr>
+                <w:rFonts w:ascii="TH SarabunPSK" w:hAnsi="TH SarabunPSK" w:cs="TH SarabunPSK" w:hint="cs"/>
+                <w:sz w:val="32"/>
+                <w:szCs w:val="32"/>
+                <w:cs/>
+                <w:lang w:bidi="th-TH"/>
+              </w:rPr>
+              <w:t xml:space="preserve">ตัว </w:t>
+            </w:r>
+            <w:r>
+              <w:rPr>
+                <w:rFonts w:ascii="TH SarabunPSK" w:hAnsi="TH SarabunPSK" w:cs="TH SarabunPSK" w:hint="cs"/>
+                <w:sz w:val="32"/>
+                <w:szCs w:val="32"/>
+                <w:lang w:bidi="th-TH"/>
+              </w:rPr>
+              <w:t>Registration</w:t>
+            </w:r>
+            <w:r>
+              <w:rPr>
+                <w:rFonts w:ascii="TH SarabunPSK" w:hAnsi="TH SarabunPSK" w:cs="TH SarabunPSK" w:hint="cs"/>
+                <w:sz w:val="32"/>
+                <w:szCs w:val="32"/>
+                <w:cs/>
+                <w:lang w:bidi="th-TH"/>
+              </w:rPr>
+              <w:t>.</w:t>
+            </w:r>
+            <w:r>
+              <w:rPr>
+                <w:rFonts w:ascii="TH SarabunPSK" w:hAnsi="TH SarabunPSK" w:cs="TH SarabunPSK" w:hint="cs"/>
+                <w:sz w:val="32"/>
+                <w:szCs w:val="32"/>
+                <w:lang w:bidi="th-TH"/>
+              </w:rPr>
+              <w:t>html</w:t>
+            </w:r>
+            <w:r>
+              <w:rPr>
+                <w:rFonts w:ascii="TH SarabunPSK" w:hAnsi="TH SarabunPSK" w:cs="TH SarabunPSK"/>
+                <w:sz w:val="32"/>
+                <w:szCs w:val="32"/>
+                <w:lang w:bidi="th-TH"/>
+              </w:rPr>
+              <w:t xml:space="preserve"> </w:t>
+            </w:r>
+            <w:r>
+              <w:rPr>
+                <w:rFonts w:ascii="TH SarabunPSK" w:hAnsi="TH SarabunPSK" w:cs="TH SarabunPSK" w:hint="cs"/>
+                <w:sz w:val="32"/>
+                <w:szCs w:val="32"/>
+                <w:cs/>
+                <w:lang w:bidi="th-TH"/>
+              </w:rPr>
+              <w:t>ขึ้นมาให้เอง</w:t>
+            </w:r>
           </w:p>
         </w:tc>
         <w:tc>
@@ -8937,6 +10192,15 @@
                 <w:lang w:bidi="th-TH"/>
               </w:rPr>
             </w:pPr>
+            <w:r>
+              <w:rPr>
+                <w:rFonts w:ascii="TH SarabunPSK" w:hAnsi="TH SarabunPSK" w:cs="TH SarabunPSK"/>
+                <w:sz w:val="32"/>
+                <w:szCs w:val="32"/>
+                <w:lang w:bidi="th-TH"/>
+              </w:rPr>
+              <w:t>Pass</w:t>
+            </w:r>
           </w:p>
         </w:tc>
         <w:tc>
@@ -9604,6 +10868,159 @@
                 <w:lang w:bidi="th-TH"/>
               </w:rPr>
             </w:pPr>
+            <w:r>
+              <w:rPr>
+                <w:rFonts w:ascii="TH SarabunPSK" w:hAnsi="TH SarabunPSK" w:cs="TH SarabunPSK" w:hint="cs"/>
+                <w:sz w:val="32"/>
+                <w:szCs w:val="32"/>
+                <w:cs/>
+                <w:lang w:bidi="th-TH"/>
+              </w:rPr>
+              <w:t xml:space="preserve">ผมเห็นว่ามันได้ทำการเปิดเว็บ </w:t>
+            </w:r>
+            <w:r>
+              <w:rPr>
+                <w:rFonts w:ascii="TH SarabunPSK" w:hAnsi="TH SarabunPSK" w:cs="TH SarabunPSK"/>
+                <w:sz w:val="32"/>
+                <w:szCs w:val="32"/>
+                <w:lang w:bidi="th-TH"/>
+              </w:rPr>
+              <w:t xml:space="preserve">html </w:t>
+            </w:r>
+            <w:r>
+              <w:rPr>
+                <w:rFonts w:ascii="TH SarabunPSK" w:hAnsi="TH SarabunPSK" w:cs="TH SarabunPSK" w:hint="cs"/>
+                <w:sz w:val="32"/>
+                <w:szCs w:val="32"/>
+                <w:cs/>
+                <w:lang w:bidi="th-TH"/>
+              </w:rPr>
+              <w:t>เองแล้วก็ได้ใส่ข้อมูลเองอัตโนมัตเลย แต่มันไม่มีการใส่</w:t>
+            </w:r>
+            <w:r>
+              <w:rPr>
+                <w:rFonts w:ascii="TH SarabunPSK" w:hAnsi="TH SarabunPSK" w:cs="TH SarabunPSK" w:hint="cs"/>
+                <w:sz w:val="32"/>
+                <w:szCs w:val="32"/>
+                <w:cs/>
+                <w:lang w:bidi="th-TH"/>
+              </w:rPr>
+              <w:t xml:space="preserve"> </w:t>
+            </w:r>
+            <w:r>
+              <w:rPr>
+                <w:rFonts w:ascii="TH SarabunPSK" w:hAnsi="TH SarabunPSK" w:cs="TH SarabunPSK" w:hint="cs"/>
+                <w:sz w:val="32"/>
+                <w:szCs w:val="32"/>
+                <w:lang w:bidi="th-TH"/>
+              </w:rPr>
+              <w:t>Last Name</w:t>
+            </w:r>
+            <w:r>
+              <w:rPr>
+                <w:rFonts w:ascii="TH SarabunPSK" w:hAnsi="TH SarabunPSK" w:cs="TH SarabunPSK" w:hint="cs"/>
+                <w:sz w:val="32"/>
+                <w:szCs w:val="32"/>
+                <w:lang w:bidi="th-TH"/>
+              </w:rPr>
+              <w:t xml:space="preserve"> </w:t>
+            </w:r>
+          </w:p>
+          <w:p>
+            <w:pPr>
+              <w:rPr>
+                <w:rFonts w:ascii="TH SarabunPSK" w:hAnsi="TH SarabunPSK" w:cs="TH SarabunPSK" w:hint="cs"/>
+                <w:sz w:val="32"/>
+                <w:szCs w:val="32"/>
+                <w:lang w:bidi="th-TH"/>
+              </w:rPr>
+            </w:pPr>
+            <w:r>
+              <w:rPr>
+                <w:rFonts w:ascii="TH SarabunPSK" w:hAnsi="TH SarabunPSK" w:cs="TH SarabunPSK" w:hint="cs"/>
+                <w:sz w:val="32"/>
+                <w:szCs w:val="32"/>
+                <w:cs/>
+                <w:lang w:bidi="th-TH"/>
+              </w:rPr>
+              <w:t xml:space="preserve">และมีการแสดงคำว่า </w:t>
+            </w:r>
+            <w:r>
+              <w:rPr>
+                <w:rFonts w:ascii="TH SarabunPSK" w:hAnsi="TH SarabunPSK" w:cs="TH SarabunPSK" w:hint="cs"/>
+                <w:sz w:val="32"/>
+                <w:szCs w:val="32"/>
+                <w:lang w:bidi="th-TH"/>
+              </w:rPr>
+              <w:t xml:space="preserve">Please enter your </w:t>
+            </w:r>
+            <w:r>
+              <w:rPr>
+                <w:rFonts w:ascii="TH SarabunPSK" w:hAnsi="TH SarabunPSK" w:cs="TH SarabunPSK"/>
+                <w:sz w:val="32"/>
+                <w:szCs w:val="32"/>
+                <w:lang w:bidi="th-TH"/>
+              </w:rPr>
+              <w:t>last</w:t>
+            </w:r>
+            <w:r>
+              <w:rPr>
+                <w:rFonts w:ascii="TH SarabunPSK" w:hAnsi="TH SarabunPSK" w:cs="TH SarabunPSK" w:hint="cs"/>
+                <w:sz w:val="32"/>
+                <w:szCs w:val="32"/>
+                <w:lang w:bidi="th-TH"/>
+              </w:rPr>
+              <w:t xml:space="preserve"> name!! </w:t>
+            </w:r>
+            <w:r>
+              <w:rPr>
+                <w:rFonts w:ascii="TH SarabunPSK" w:hAnsi="TH SarabunPSK" w:cs="TH SarabunPSK" w:hint="cs"/>
+                <w:sz w:val="32"/>
+                <w:szCs w:val="32"/>
+                <w:cs/>
+                <w:lang w:bidi="th-TH"/>
+              </w:rPr>
+              <w:t>และไม่มี</w:t>
+            </w:r>
+            <w:r>
+              <w:rPr>
+                <w:rFonts w:ascii="TH SarabunPSK" w:hAnsi="TH SarabunPSK" w:cs="TH SarabunPSK" w:hint="cs"/>
+                <w:sz w:val="32"/>
+                <w:szCs w:val="32"/>
+                <w:cs/>
+                <w:lang w:bidi="th-TH"/>
+              </w:rPr>
+              <w:t>หน้า</w:t>
+            </w:r>
+            <w:r>
+              <w:rPr>
+                <w:rFonts w:ascii="TH SarabunPSK" w:hAnsi="TH SarabunPSK" w:cs="TH SarabunPSK" w:hint="cs"/>
+                <w:sz w:val="32"/>
+                <w:szCs w:val="32"/>
+                <w:cs/>
+                <w:lang w:bidi="th-TH"/>
+              </w:rPr>
+              <w:t xml:space="preserve"> </w:t>
+            </w:r>
+            <w:r>
+              <w:rPr>
+                <w:rFonts w:ascii="TH SarabunPSK" w:hAnsi="TH SarabunPSK" w:cs="TH SarabunPSK" w:hint="cs"/>
+                <w:sz w:val="32"/>
+                <w:szCs w:val="32"/>
+                <w:lang w:bidi="th-TH"/>
+              </w:rPr>
+              <w:t>Success</w:t>
+            </w:r>
+          </w:p>
+          <w:p>
+            <w:pPr>
+              <w:rPr>
+                <w:rFonts w:ascii="TH SarabunPSK" w:hAnsi="TH SarabunPSK" w:cs="TH SarabunPSK"/>
+                <w:sz w:val="32"/>
+                <w:szCs w:val="32"/>
+                <w:lang w:bidi="th-TH"/>
+              </w:rPr>
+            </w:pPr>
           </w:p>
         </w:tc>
         <w:tc>
@@ -9619,6 +11036,15 @@
                 <w:lang w:bidi="th-TH"/>
               </w:rPr>
             </w:pPr>
+            <w:r>
+              <w:rPr>
+                <w:rFonts w:ascii="TH SarabunPSK" w:hAnsi="TH SarabunPSK" w:cs="TH SarabunPSK"/>
+                <w:sz w:val="32"/>
+                <w:szCs w:val="32"/>
+                <w:lang w:bidi="th-TH"/>
+              </w:rPr>
+              <w:t>Pass</w:t>
+            </w:r>
           </w:p>
         </w:tc>
         <w:tc>
@@ -9634,6 +11060,34 @@
                 <w:lang w:bidi="th-TH"/>
               </w:rPr>
             </w:pPr>
+            <w:r>
+              <w:rPr>
+                <w:rFonts w:ascii="TH SarabunPSK" w:hAnsi="TH SarabunPSK" w:cs="TH SarabunPSK" w:hint="cs"/>
+                <w:sz w:val="32"/>
+                <w:szCs w:val="32"/>
+                <w:cs/>
+                <w:lang w:bidi="th-TH"/>
+              </w:rPr>
+              <w:t xml:space="preserve">มันไม่มีการกรอกช่อง </w:t>
+            </w:r>
+            <w:r>
+              <w:rPr>
+                <w:rFonts w:ascii="TH SarabunPSK" w:hAnsi="TH SarabunPSK" w:cs="TH SarabunPSK"/>
+                <w:sz w:val="32"/>
+                <w:szCs w:val="32"/>
+                <w:lang w:bidi="th-TH"/>
+              </w:rPr>
+              <w:t>Last</w:t>
+            </w:r>
+            <w:r>
+              <w:rPr>
+                <w:rFonts w:ascii="TH SarabunPSK" w:hAnsi="TH SarabunPSK" w:cs="TH SarabunPSK"/>
+                <w:sz w:val="32"/>
+                <w:szCs w:val="32"/>
+                <w:lang w:bidi="th-TH"/>
+              </w:rPr>
+              <w:t xml:space="preserve"> Name</w:t>
+            </w:r>
           </w:p>
         </w:tc>
       </w:tr>
@@ -10155,6 +11609,82 @@
                 <w:lang w:bidi="th-TH"/>
               </w:rPr>
             </w:pPr>
+            <w:r>
+              <w:rPr>
+                <w:rFonts w:ascii="TH SarabunPSK" w:hAnsi="TH SarabunPSK" w:cs="TH SarabunPSK" w:hint="cs"/>
+                <w:sz w:val="32"/>
+                <w:szCs w:val="32"/>
+                <w:cs/>
+                <w:lang w:bidi="th-TH"/>
+              </w:rPr>
+              <w:t xml:space="preserve">หน้านี้ผมเห็นว่ามันจะทำการเปิดไฟล์ </w:t>
+            </w:r>
+            <w:r>
+              <w:rPr>
+                <w:rFonts w:ascii="TH SarabunPSK" w:hAnsi="TH SarabunPSK" w:cs="TH SarabunPSK"/>
+                <w:sz w:val="32"/>
+                <w:szCs w:val="32"/>
+                <w:lang w:bidi="th-TH"/>
+              </w:rPr>
+              <w:t xml:space="preserve">html </w:t>
+            </w:r>
+            <w:r>
+              <w:rPr>
+                <w:rFonts w:ascii="TH SarabunPSK" w:hAnsi="TH SarabunPSK" w:cs="TH SarabunPSK" w:hint="cs"/>
+                <w:sz w:val="32"/>
+                <w:szCs w:val="32"/>
+                <w:cs/>
+                <w:lang w:bidi="th-TH"/>
+              </w:rPr>
+              <w:t xml:space="preserve">ตัว </w:t>
+            </w:r>
+            <w:r>
+              <w:rPr>
+                <w:rFonts w:ascii="TH SarabunPSK" w:hAnsi="TH SarabunPSK" w:cs="TH SarabunPSK" w:hint="cs"/>
+                <w:sz w:val="32"/>
+                <w:szCs w:val="32"/>
+                <w:lang w:bidi="th-TH"/>
+              </w:rPr>
+              <w:t>Registration</w:t>
+            </w:r>
+            <w:r>
+              <w:rPr>
+                <w:rFonts w:ascii="TH SarabunPSK" w:hAnsi="TH SarabunPSK" w:cs="TH SarabunPSK" w:hint="cs"/>
+                <w:sz w:val="32"/>
+                <w:szCs w:val="32"/>
+                <w:cs/>
+                <w:lang w:bidi="th-TH"/>
+              </w:rPr>
+              <w:t>.</w:t>
+            </w:r>
+            <w:r>
+              <w:rPr>
+                <w:rFonts w:ascii="TH SarabunPSK" w:hAnsi="TH SarabunPSK" w:cs="TH SarabunPSK" w:hint="cs"/>
+                <w:sz w:val="32"/>
+                <w:szCs w:val="32"/>
+                <w:lang w:bidi="th-TH"/>
+              </w:rPr>
+              <w:t>html</w:t>
+            </w:r>
+            <w:r>
+              <w:rPr>
+                <w:rFonts w:ascii="TH SarabunPSK" w:hAnsi="TH SarabunPSK" w:cs="TH SarabunPSK"/>
+                <w:sz w:val="32"/>
+                <w:szCs w:val="32"/>
+                <w:lang w:bidi="th-TH"/>
+              </w:rPr>
+              <w:t xml:space="preserve"> </w:t>
+            </w:r>
+            <w:r>
+              <w:rPr>
+                <w:rFonts w:ascii="TH SarabunPSK" w:hAnsi="TH SarabunPSK" w:cs="TH SarabunPSK" w:hint="cs"/>
+                <w:sz w:val="32"/>
+                <w:szCs w:val="32"/>
+                <w:cs/>
+                <w:lang w:bidi="th-TH"/>
+              </w:rPr>
+              <w:t>ขึ้นมาให้เอง</w:t>
+            </w:r>
           </w:p>
         </w:tc>
         <w:tc>
@@ -10170,6 +11700,15 @@
                 <w:lang w:bidi="th-TH"/>
               </w:rPr>
             </w:pPr>
+            <w:r>
+              <w:rPr>
+                <w:rFonts w:ascii="TH SarabunPSK" w:hAnsi="TH SarabunPSK" w:cs="TH SarabunPSK"/>
+                <w:sz w:val="32"/>
+                <w:szCs w:val="32"/>
+                <w:lang w:bidi="th-TH"/>
+              </w:rPr>
+              <w:t>Pass</w:t>
+            </w:r>
           </w:p>
         </w:tc>
         <w:tc>
@@ -10347,6 +11886,7 @@
                 <w:cs/>
                 <w:lang w:bidi="th-TH"/>
               </w:rPr>
+              <w:lastRenderedPageBreak/>
               <w:t xml:space="preserve">กรอกข้อมูลที่ช่อง </w:t>
             </w:r>
             <w:r>
@@ -10411,7 +11951,6 @@
                 <w:cs/>
                 <w:lang w:bidi="th-TH"/>
               </w:rPr>
-              <w:lastRenderedPageBreak/>
               <w:t xml:space="preserve">กรอกข้อมูลที่ช่อง </w:t>
             </w:r>
             <w:r>
@@ -10717,7 +12256,18 @@
                 <w:cs/>
                 <w:lang w:bidi="th-TH"/>
               </w:rPr>
-              <w:t>เช่นเดิม และมีการแสดงข้อความ “</w:t>
+              <w:t>เช่นเดิม และมี</w:t>
+            </w:r>
+            <w:r>
+              <w:rPr>
+                <w:rFonts w:ascii="TH SarabunPSK" w:hAnsi="TH SarabunPSK" w:cs="TH SarabunPSK" w:hint="cs"/>
+                <w:sz w:val="32"/>
+                <w:szCs w:val="32"/>
+                <w:cs/>
+                <w:lang w:bidi="th-TH"/>
+              </w:rPr>
+              <w:lastRenderedPageBreak/>
+              <w:t>การแสดงข้อความ “</w:t>
             </w:r>
             <w:r>
               <w:rPr>
@@ -10754,6 +12304,191 @@
                 <w:lang w:bidi="th-TH"/>
               </w:rPr>
             </w:pPr>
+            <w:r>
+              <w:rPr>
+                <w:rFonts w:ascii="TH SarabunPSK" w:hAnsi="TH SarabunPSK" w:cs="TH SarabunPSK" w:hint="cs"/>
+                <w:sz w:val="32"/>
+                <w:szCs w:val="32"/>
+                <w:cs/>
+                <w:lang w:bidi="th-TH"/>
+              </w:rPr>
+              <w:lastRenderedPageBreak/>
+              <w:t xml:space="preserve">ผมเห็นว่ามันได้ทำการเปิดเว็บ </w:t>
+            </w:r>
+            <w:r>
+              <w:rPr>
+                <w:rFonts w:ascii="TH SarabunPSK" w:hAnsi="TH SarabunPSK" w:cs="TH SarabunPSK"/>
+                <w:sz w:val="32"/>
+                <w:szCs w:val="32"/>
+                <w:lang w:bidi="th-TH"/>
+              </w:rPr>
+              <w:t xml:space="preserve">html </w:t>
+            </w:r>
+            <w:r>
+              <w:rPr>
+                <w:rFonts w:ascii="TH SarabunPSK" w:hAnsi="TH SarabunPSK" w:cs="TH SarabunPSK" w:hint="cs"/>
+                <w:sz w:val="32"/>
+                <w:szCs w:val="32"/>
+                <w:cs/>
+                <w:lang w:bidi="th-TH"/>
+              </w:rPr>
+              <w:t>เองแล้วก็ได้ใส่</w:t>
+            </w:r>
+            <w:r>
+              <w:rPr>
+                <w:rFonts w:ascii="TH SarabunPSK" w:hAnsi="TH SarabunPSK" w:cs="TH SarabunPSK" w:hint="cs"/>
+                <w:sz w:val="32"/>
+                <w:szCs w:val="32"/>
+                <w:cs/>
+                <w:lang w:bidi="th-TH"/>
+              </w:rPr>
+              <w:lastRenderedPageBreak/>
+              <w:t>ข้อมูลเองอัตโนมัตเลย แต่มันไม่มีการใส่</w:t>
+            </w:r>
+            <w:r>
+              <w:rPr>
+                <w:rFonts w:ascii="TH SarabunPSK" w:hAnsi="TH SarabunPSK" w:cs="TH SarabunPSK" w:hint="cs"/>
+                <w:sz w:val="32"/>
+                <w:szCs w:val="32"/>
+                <w:cs/>
+                <w:lang w:bidi="th-TH"/>
+              </w:rPr>
+              <w:t xml:space="preserve">ทั้ง </w:t>
+            </w:r>
+            <w:r>
+              <w:rPr>
+                <w:rFonts w:ascii="TH SarabunPSK" w:hAnsi="TH SarabunPSK" w:cs="TH SarabunPSK"/>
+                <w:sz w:val="32"/>
+                <w:szCs w:val="32"/>
+                <w:lang w:bidi="th-TH"/>
+              </w:rPr>
+              <w:t xml:space="preserve">First Name </w:t>
+            </w:r>
+            <w:r>
+              <w:rPr>
+                <w:rFonts w:ascii="TH SarabunPSK" w:hAnsi="TH SarabunPSK" w:cs="TH SarabunPSK" w:hint="cs"/>
+                <w:sz w:val="32"/>
+                <w:szCs w:val="32"/>
+                <w:cs/>
+                <w:lang w:bidi="th-TH"/>
+              </w:rPr>
+              <w:t xml:space="preserve">และ </w:t>
+            </w:r>
+            <w:r>
+              <w:rPr>
+                <w:rFonts w:ascii="TH SarabunPSK" w:hAnsi="TH SarabunPSK" w:cs="TH SarabunPSK" w:hint="cs"/>
+                <w:sz w:val="32"/>
+                <w:szCs w:val="32"/>
+                <w:lang w:bidi="th-TH"/>
+              </w:rPr>
+              <w:t>Last Name</w:t>
+            </w:r>
+            <w:r>
+              <w:rPr>
+                <w:rFonts w:ascii="TH SarabunPSK" w:hAnsi="TH SarabunPSK" w:cs="TH SarabunPSK" w:hint="cs"/>
+                <w:sz w:val="32"/>
+                <w:szCs w:val="32"/>
+                <w:lang w:bidi="th-TH"/>
+              </w:rPr>
+              <w:t xml:space="preserve"> </w:t>
+            </w:r>
+          </w:p>
+          <w:p>
+            <w:pPr>
+              <w:rPr>
+                <w:rFonts w:ascii="TH SarabunPSK" w:hAnsi="TH SarabunPSK" w:cs="TH SarabunPSK" w:hint="cs"/>
+                <w:sz w:val="32"/>
+                <w:szCs w:val="32"/>
+                <w:lang w:bidi="th-TH"/>
+              </w:rPr>
+            </w:pPr>
+            <w:r>
+              <w:rPr>
+                <w:rFonts w:ascii="TH SarabunPSK" w:hAnsi="TH SarabunPSK" w:cs="TH SarabunPSK" w:hint="cs"/>
+                <w:sz w:val="32"/>
+                <w:szCs w:val="32"/>
+                <w:cs/>
+                <w:lang w:bidi="th-TH"/>
+              </w:rPr>
+              <w:t xml:space="preserve">และมีการแสดงคำว่า </w:t>
+            </w:r>
+            <w:r>
+              <w:rPr>
+                <w:rFonts w:ascii="TH SarabunPSK" w:hAnsi="TH SarabunPSK" w:cs="TH SarabunPSK" w:hint="cs"/>
+                <w:sz w:val="32"/>
+                <w:szCs w:val="32"/>
+                <w:lang w:bidi="th-TH"/>
+              </w:rPr>
+              <w:t>Please enter your</w:t>
+            </w:r>
+            <w:r>
+              <w:rPr>
+                <w:rFonts w:ascii="TH SarabunPSK" w:hAnsi="TH SarabunPSK" w:cs="TH SarabunPSK" w:hint="cs"/>
+                <w:sz w:val="32"/>
+                <w:szCs w:val="32"/>
+                <w:cs/>
+                <w:lang w:bidi="th-TH"/>
+              </w:rPr>
+              <w:t xml:space="preserve"> </w:t>
+            </w:r>
+            <w:r>
+              <w:rPr>
+                <w:rFonts w:ascii="TH SarabunPSK" w:hAnsi="TH SarabunPSK" w:cs="TH SarabunPSK" w:hint="cs"/>
+                <w:sz w:val="32"/>
+                <w:szCs w:val="32"/>
+                <w:lang w:bidi="th-TH"/>
+              </w:rPr>
+              <w:t xml:space="preserve">name!! </w:t>
+            </w:r>
+            <w:r>
+              <w:rPr>
+                <w:rFonts w:ascii="TH SarabunPSK" w:hAnsi="TH SarabunPSK" w:cs="TH SarabunPSK" w:hint="cs"/>
+                <w:sz w:val="32"/>
+                <w:szCs w:val="32"/>
+                <w:cs/>
+                <w:lang w:bidi="th-TH"/>
+              </w:rPr>
+              <w:t>และไม่มี</w:t>
+            </w:r>
+            <w:r>
+              <w:rPr>
+                <w:rFonts w:ascii="TH SarabunPSK" w:hAnsi="TH SarabunPSK" w:cs="TH SarabunPSK" w:hint="cs"/>
+                <w:sz w:val="32"/>
+                <w:szCs w:val="32"/>
+                <w:cs/>
+                <w:lang w:bidi="th-TH"/>
+              </w:rPr>
+              <w:t>หน้า</w:t>
+            </w:r>
+            <w:r>
+              <w:rPr>
+                <w:rFonts w:ascii="TH SarabunPSK" w:hAnsi="TH SarabunPSK" w:cs="TH SarabunPSK" w:hint="cs"/>
+                <w:sz w:val="32"/>
+                <w:szCs w:val="32"/>
+                <w:cs/>
+                <w:lang w:bidi="th-TH"/>
+              </w:rPr>
+              <w:t xml:space="preserve"> </w:t>
+            </w:r>
+            <w:r>
+              <w:rPr>
+                <w:rFonts w:ascii="TH SarabunPSK" w:hAnsi="TH SarabunPSK" w:cs="TH SarabunPSK" w:hint="cs"/>
+                <w:sz w:val="32"/>
+                <w:szCs w:val="32"/>
+                <w:lang w:bidi="th-TH"/>
+              </w:rPr>
+              <w:t>Success</w:t>
+            </w:r>
+          </w:p>
+          <w:p>
+            <w:pPr>
+              <w:rPr>
+                <w:rFonts w:ascii="TH SarabunPSK" w:hAnsi="TH SarabunPSK" w:cs="TH SarabunPSK"/>
+                <w:sz w:val="32"/>
+                <w:szCs w:val="32"/>
+                <w:lang w:bidi="th-TH"/>
+              </w:rPr>
+            </w:pPr>
           </w:p>
         </w:tc>
         <w:tc>
@@ -10769,6 +12504,16 @@
                 <w:lang w:bidi="th-TH"/>
               </w:rPr>
             </w:pPr>
+            <w:r>
+              <w:rPr>
+                <w:rFonts w:ascii="TH SarabunPSK" w:hAnsi="TH SarabunPSK" w:cs="TH SarabunPSK"/>
+                <w:sz w:val="32"/>
+                <w:szCs w:val="32"/>
+                <w:lang w:bidi="th-TH"/>
+              </w:rPr>
+              <w:lastRenderedPageBreak/>
+              <w:t>Pass</w:t>
+            </w:r>
           </w:p>
         </w:tc>
         <w:tc>
@@ -10778,12 +12523,52 @@
           <w:p>
             <w:pPr>
               <w:rPr>
-                <w:rFonts w:ascii="TH SarabunPSK" w:hAnsi="TH SarabunPSK" w:cs="TH SarabunPSK"/>
-                <w:sz w:val="32"/>
-                <w:szCs w:val="32"/>
-                <w:lang w:bidi="th-TH"/>
-              </w:rPr>
-            </w:pPr>
+                <w:rFonts w:ascii="TH SarabunPSK" w:hAnsi="TH SarabunPSK" w:cs="TH SarabunPSK" w:hint="cs"/>
+                <w:sz w:val="32"/>
+                <w:szCs w:val="32"/>
+                <w:cs/>
+                <w:lang w:bidi="th-TH"/>
+              </w:rPr>
+            </w:pPr>
+            <w:r>
+              <w:rPr>
+                <w:rFonts w:ascii="TH SarabunPSK" w:hAnsi="TH SarabunPSK" w:cs="TH SarabunPSK" w:hint="cs"/>
+                <w:sz w:val="32"/>
+                <w:szCs w:val="32"/>
+                <w:cs/>
+                <w:lang w:bidi="th-TH"/>
+              </w:rPr>
+              <w:t xml:space="preserve">มันไม่มีการกรอกช่อง </w:t>
+            </w:r>
+            <w:r>
+              <w:rPr>
+                <w:rFonts w:ascii="TH SarabunPSK" w:hAnsi="TH SarabunPSK" w:cs="TH SarabunPSK"/>
+                <w:sz w:val="32"/>
+                <w:szCs w:val="32"/>
+                <w:lang w:bidi="th-TH"/>
+              </w:rPr>
+              <w:lastRenderedPageBreak/>
+              <w:t xml:space="preserve">First Name </w:t>
+            </w:r>
+            <w:r>
+              <w:rPr>
+                <w:rFonts w:ascii="TH SarabunPSK" w:hAnsi="TH SarabunPSK" w:cs="TH SarabunPSK" w:hint="cs"/>
+                <w:sz w:val="32"/>
+                <w:szCs w:val="32"/>
+                <w:cs/>
+                <w:lang w:bidi="th-TH"/>
+              </w:rPr>
+              <w:t xml:space="preserve">และ </w:t>
+            </w:r>
+            <w:r>
+              <w:rPr>
+                <w:rFonts w:ascii="TH SarabunPSK" w:hAnsi="TH SarabunPSK" w:cs="TH SarabunPSK"/>
+                <w:sz w:val="32"/>
+                <w:szCs w:val="32"/>
+                <w:lang w:bidi="th-TH"/>
+              </w:rPr>
+              <w:t>Last Name</w:t>
+            </w:r>
           </w:p>
         </w:tc>
       </w:tr>
@@ -10809,6 +12594,7 @@
                 <w:szCs w:val="32"/>
                 <w:lang w:bidi="th-TH"/>
               </w:rPr>
+              <w:lastRenderedPageBreak/>
               <w:t>2</w:t>
             </w:r>
           </w:p>
@@ -11371,6 +13157,159 @@
                 <w:lang w:bidi="th-TH"/>
               </w:rPr>
             </w:pPr>
+            <w:r>
+              <w:rPr>
+                <w:rFonts w:ascii="TH SarabunPSK" w:hAnsi="TH SarabunPSK" w:cs="TH SarabunPSK" w:hint="cs"/>
+                <w:sz w:val="32"/>
+                <w:szCs w:val="32"/>
+                <w:cs/>
+                <w:lang w:bidi="th-TH"/>
+              </w:rPr>
+              <w:t xml:space="preserve">ผมเห็นว่ามันได้ทำการเปิดเว็บ </w:t>
+            </w:r>
+            <w:r>
+              <w:rPr>
+                <w:rFonts w:ascii="TH SarabunPSK" w:hAnsi="TH SarabunPSK" w:cs="TH SarabunPSK"/>
+                <w:sz w:val="32"/>
+                <w:szCs w:val="32"/>
+                <w:lang w:bidi="th-TH"/>
+              </w:rPr>
+              <w:t xml:space="preserve">html </w:t>
+            </w:r>
+            <w:r>
+              <w:rPr>
+                <w:rFonts w:ascii="TH SarabunPSK" w:hAnsi="TH SarabunPSK" w:cs="TH SarabunPSK" w:hint="cs"/>
+                <w:sz w:val="32"/>
+                <w:szCs w:val="32"/>
+                <w:cs/>
+                <w:lang w:bidi="th-TH"/>
+              </w:rPr>
+              <w:t>เองแล้วก็ได้ใส่ข้อมูลเองอัตโนมัตเลย แต่มันไม่มีการใส่</w:t>
+            </w:r>
+            <w:r>
+              <w:rPr>
+                <w:rFonts w:ascii="TH SarabunPSK" w:hAnsi="TH SarabunPSK" w:cs="TH SarabunPSK"/>
+                <w:sz w:val="32"/>
+                <w:szCs w:val="32"/>
+                <w:lang w:bidi="th-TH"/>
+              </w:rPr>
+              <w:t xml:space="preserve"> email</w:t>
+            </w:r>
+            <w:r>
+              <w:rPr>
+                <w:rFonts w:ascii="TH SarabunPSK" w:hAnsi="TH SarabunPSK" w:cs="TH SarabunPSK" w:hint="cs"/>
+                <w:sz w:val="32"/>
+                <w:szCs w:val="32"/>
+                <w:lang w:bidi="th-TH"/>
+              </w:rPr>
+              <w:t xml:space="preserve"> </w:t>
+            </w:r>
+          </w:p>
+          <w:p>
+            <w:pPr>
+              <w:rPr>
+                <w:rFonts w:ascii="TH SarabunPSK" w:hAnsi="TH SarabunPSK" w:cs="TH SarabunPSK" w:hint="cs"/>
+                <w:sz w:val="32"/>
+                <w:szCs w:val="32"/>
+                <w:lang w:bidi="th-TH"/>
+              </w:rPr>
+            </w:pPr>
+            <w:r>
+              <w:rPr>
+                <w:rFonts w:ascii="TH SarabunPSK" w:hAnsi="TH SarabunPSK" w:cs="TH SarabunPSK" w:hint="cs"/>
+                <w:sz w:val="32"/>
+                <w:szCs w:val="32"/>
+                <w:cs/>
+                <w:lang w:bidi="th-TH"/>
+              </w:rPr>
+              <w:t xml:space="preserve">และมีการแสดงคำว่า </w:t>
+            </w:r>
+            <w:r>
+              <w:rPr>
+                <w:rFonts w:ascii="TH SarabunPSK" w:hAnsi="TH SarabunPSK" w:cs="TH SarabunPSK" w:hint="cs"/>
+                <w:sz w:val="32"/>
+                <w:szCs w:val="32"/>
+                <w:lang w:bidi="th-TH"/>
+              </w:rPr>
+              <w:t>Please enter your</w:t>
+            </w:r>
+            <w:r>
+              <w:rPr>
+                <w:rFonts w:ascii="TH SarabunPSK" w:hAnsi="TH SarabunPSK" w:cs="TH SarabunPSK" w:hint="cs"/>
+                <w:sz w:val="32"/>
+                <w:szCs w:val="32"/>
+                <w:cs/>
+                <w:lang w:bidi="th-TH"/>
+              </w:rPr>
+              <w:t xml:space="preserve"> </w:t>
+            </w:r>
+            <w:r>
+              <w:rPr>
+                <w:rFonts w:ascii="TH SarabunPSK" w:hAnsi="TH SarabunPSK" w:cs="TH SarabunPSK"/>
+                <w:sz w:val="32"/>
+                <w:szCs w:val="32"/>
+                <w:lang w:bidi="th-TH"/>
+              </w:rPr>
+              <w:t>email</w:t>
+            </w:r>
+            <w:r>
+              <w:rPr>
+                <w:rFonts w:ascii="TH SarabunPSK" w:hAnsi="TH SarabunPSK" w:cs="TH SarabunPSK" w:hint="cs"/>
+                <w:sz w:val="32"/>
+                <w:szCs w:val="32"/>
+                <w:lang w:bidi="th-TH"/>
+              </w:rPr>
+              <w:t xml:space="preserve">!! </w:t>
+            </w:r>
+            <w:r>
+              <w:rPr>
+                <w:rFonts w:ascii="TH SarabunPSK" w:hAnsi="TH SarabunPSK" w:cs="TH SarabunPSK" w:hint="cs"/>
+                <w:sz w:val="32"/>
+                <w:szCs w:val="32"/>
+                <w:cs/>
+                <w:lang w:bidi="th-TH"/>
+              </w:rPr>
+              <w:t>และไม่มี</w:t>
+            </w:r>
+            <w:r>
+              <w:rPr>
+                <w:rFonts w:ascii="TH SarabunPSK" w:hAnsi="TH SarabunPSK" w:cs="TH SarabunPSK" w:hint="cs"/>
+                <w:sz w:val="32"/>
+                <w:szCs w:val="32"/>
+                <w:cs/>
+                <w:lang w:bidi="th-TH"/>
+              </w:rPr>
+              <w:t>หน้า</w:t>
+            </w:r>
+            <w:r>
+              <w:rPr>
+                <w:rFonts w:ascii="TH SarabunPSK" w:hAnsi="TH SarabunPSK" w:cs="TH SarabunPSK" w:hint="cs"/>
+                <w:sz w:val="32"/>
+                <w:szCs w:val="32"/>
+                <w:cs/>
+                <w:lang w:bidi="th-TH"/>
+              </w:rPr>
+              <w:t xml:space="preserve"> </w:t>
+            </w:r>
+            <w:r>
+              <w:rPr>
+                <w:rFonts w:ascii="TH SarabunPSK" w:hAnsi="TH SarabunPSK" w:cs="TH SarabunPSK" w:hint="cs"/>
+                <w:sz w:val="32"/>
+                <w:szCs w:val="32"/>
+                <w:lang w:bidi="th-TH"/>
+              </w:rPr>
+              <w:t>Success</w:t>
+            </w:r>
+          </w:p>
+          <w:p>
+            <w:pPr>
+              <w:rPr>
+                <w:rFonts w:ascii="TH SarabunPSK" w:hAnsi="TH SarabunPSK" w:cs="TH SarabunPSK"/>
+                <w:sz w:val="32"/>
+                <w:szCs w:val="32"/>
+                <w:lang w:bidi="th-TH"/>
+              </w:rPr>
+            </w:pPr>
           </w:p>
         </w:tc>
         <w:tc>
@@ -11386,6 +13325,15 @@
                 <w:lang w:bidi="th-TH"/>
               </w:rPr>
             </w:pPr>
+            <w:r>
+              <w:rPr>
+                <w:rFonts w:ascii="TH SarabunPSK" w:hAnsi="TH SarabunPSK" w:cs="TH SarabunPSK"/>
+                <w:sz w:val="32"/>
+                <w:szCs w:val="32"/>
+                <w:lang w:bidi="th-TH"/>
+              </w:rPr>
+              <w:t>Pass</w:t>
+            </w:r>
           </w:p>
         </w:tc>
         <w:tc>
@@ -11401,6 +13349,25 @@
                 <w:lang w:bidi="th-TH"/>
               </w:rPr>
             </w:pPr>
+            <w:r>
+              <w:rPr>
+                <w:rFonts w:ascii="TH SarabunPSK" w:hAnsi="TH SarabunPSK" w:cs="TH SarabunPSK" w:hint="cs"/>
+                <w:sz w:val="32"/>
+                <w:szCs w:val="32"/>
+                <w:cs/>
+                <w:lang w:bidi="th-TH"/>
+              </w:rPr>
+              <w:t xml:space="preserve">มันไม่มีการกรอกช่อง </w:t>
+            </w:r>
+            <w:r>
+              <w:rPr>
+                <w:rFonts w:ascii="TH SarabunPSK" w:hAnsi="TH SarabunPSK" w:cs="TH SarabunPSK"/>
+                <w:sz w:val="32"/>
+                <w:szCs w:val="32"/>
+                <w:lang w:bidi="th-TH"/>
+              </w:rPr>
+              <w:t>email</w:t>
+            </w:r>
           </w:p>
         </w:tc>
       </w:tr>
@@ -11931,6 +13898,82 @@
                 <w:lang w:bidi="th-TH"/>
               </w:rPr>
             </w:pPr>
+            <w:r>
+              <w:rPr>
+                <w:rFonts w:ascii="TH SarabunPSK" w:hAnsi="TH SarabunPSK" w:cs="TH SarabunPSK" w:hint="cs"/>
+                <w:sz w:val="32"/>
+                <w:szCs w:val="32"/>
+                <w:cs/>
+                <w:lang w:bidi="th-TH"/>
+              </w:rPr>
+              <w:t xml:space="preserve">หน้านี้ผมเห็นว่ามันจะทำการเปิดไฟล์ </w:t>
+            </w:r>
+            <w:r>
+              <w:rPr>
+                <w:rFonts w:ascii="TH SarabunPSK" w:hAnsi="TH SarabunPSK" w:cs="TH SarabunPSK"/>
+                <w:sz w:val="32"/>
+                <w:szCs w:val="32"/>
+                <w:lang w:bidi="th-TH"/>
+              </w:rPr>
+              <w:t xml:space="preserve">html </w:t>
+            </w:r>
+            <w:r>
+              <w:rPr>
+                <w:rFonts w:ascii="TH SarabunPSK" w:hAnsi="TH SarabunPSK" w:cs="TH SarabunPSK" w:hint="cs"/>
+                <w:sz w:val="32"/>
+                <w:szCs w:val="32"/>
+                <w:cs/>
+                <w:lang w:bidi="th-TH"/>
+              </w:rPr>
+              <w:t xml:space="preserve">ตัว </w:t>
+            </w:r>
+            <w:r>
+              <w:rPr>
+                <w:rFonts w:ascii="TH SarabunPSK" w:hAnsi="TH SarabunPSK" w:cs="TH SarabunPSK" w:hint="cs"/>
+                <w:sz w:val="32"/>
+                <w:szCs w:val="32"/>
+                <w:lang w:bidi="th-TH"/>
+              </w:rPr>
+              <w:t>Registration</w:t>
+            </w:r>
+            <w:r>
+              <w:rPr>
+                <w:rFonts w:ascii="TH SarabunPSK" w:hAnsi="TH SarabunPSK" w:cs="TH SarabunPSK" w:hint="cs"/>
+                <w:sz w:val="32"/>
+                <w:szCs w:val="32"/>
+                <w:cs/>
+                <w:lang w:bidi="th-TH"/>
+              </w:rPr>
+              <w:t>.</w:t>
+            </w:r>
+            <w:r>
+              <w:rPr>
+                <w:rFonts w:ascii="TH SarabunPSK" w:hAnsi="TH SarabunPSK" w:cs="TH SarabunPSK" w:hint="cs"/>
+                <w:sz w:val="32"/>
+                <w:szCs w:val="32"/>
+                <w:lang w:bidi="th-TH"/>
+              </w:rPr>
+              <w:t>html</w:t>
+            </w:r>
+            <w:r>
+              <w:rPr>
+                <w:rFonts w:ascii="TH SarabunPSK" w:hAnsi="TH SarabunPSK" w:cs="TH SarabunPSK"/>
+                <w:sz w:val="32"/>
+                <w:szCs w:val="32"/>
+                <w:lang w:bidi="th-TH"/>
+              </w:rPr>
+              <w:t xml:space="preserve"> </w:t>
+            </w:r>
+            <w:r>
+              <w:rPr>
+                <w:rFonts w:ascii="TH SarabunPSK" w:hAnsi="TH SarabunPSK" w:cs="TH SarabunPSK" w:hint="cs"/>
+                <w:sz w:val="32"/>
+                <w:szCs w:val="32"/>
+                <w:cs/>
+                <w:lang w:bidi="th-TH"/>
+              </w:rPr>
+              <w:t>ขึ้นมาให้เอง</w:t>
+            </w:r>
           </w:p>
         </w:tc>
         <w:tc>
@@ -11946,6 +13989,15 @@
                 <w:lang w:bidi="th-TH"/>
               </w:rPr>
             </w:pPr>
+            <w:r>
+              <w:rPr>
+                <w:rFonts w:ascii="TH SarabunPSK" w:hAnsi="TH SarabunPSK" w:cs="TH SarabunPSK"/>
+                <w:sz w:val="32"/>
+                <w:szCs w:val="32"/>
+                <w:lang w:bidi="th-TH"/>
+              </w:rPr>
+              <w:t>Pass</w:t>
+            </w:r>
           </w:p>
         </w:tc>
         <w:tc>
@@ -11986,6 +14038,7 @@
                 <w:szCs w:val="32"/>
                 <w:lang w:bidi="th-TH"/>
               </w:rPr>
+              <w:lastRenderedPageBreak/>
               <w:t>2</w:t>
             </w:r>
           </w:p>
@@ -12290,7 +14343,6 @@
                 <w:cs/>
                 <w:lang w:bidi="th-TH"/>
               </w:rPr>
-              <w:lastRenderedPageBreak/>
               <w:t xml:space="preserve">กรอกข้อมูลที่ช่อง </w:t>
             </w:r>
             <w:r>
@@ -12438,7 +14490,6 @@
                 <w:cs/>
                 <w:lang w:bidi="th-TH"/>
               </w:rPr>
-              <w:lastRenderedPageBreak/>
               <w:t xml:space="preserve">อยู่ที่หน้า </w:t>
             </w:r>
             <w:r>
@@ -12504,6 +14555,159 @@
                 <w:lang w:bidi="th-TH"/>
               </w:rPr>
             </w:pPr>
+            <w:r>
+              <w:rPr>
+                <w:rFonts w:ascii="TH SarabunPSK" w:hAnsi="TH SarabunPSK" w:cs="TH SarabunPSK" w:hint="cs"/>
+                <w:sz w:val="32"/>
+                <w:szCs w:val="32"/>
+                <w:cs/>
+                <w:lang w:bidi="th-TH"/>
+              </w:rPr>
+              <w:t xml:space="preserve">ผมเห็นว่ามันได้ทำการเปิดเว็บ </w:t>
+            </w:r>
+            <w:r>
+              <w:rPr>
+                <w:rFonts w:ascii="TH SarabunPSK" w:hAnsi="TH SarabunPSK" w:cs="TH SarabunPSK"/>
+                <w:sz w:val="32"/>
+                <w:szCs w:val="32"/>
+                <w:lang w:bidi="th-TH"/>
+              </w:rPr>
+              <w:t xml:space="preserve">html </w:t>
+            </w:r>
+            <w:r>
+              <w:rPr>
+                <w:rFonts w:ascii="TH SarabunPSK" w:hAnsi="TH SarabunPSK" w:cs="TH SarabunPSK" w:hint="cs"/>
+                <w:sz w:val="32"/>
+                <w:szCs w:val="32"/>
+                <w:cs/>
+                <w:lang w:bidi="th-TH"/>
+              </w:rPr>
+              <w:t>เองแล้วก็ได้ใส่ข้อมูลเองอัตโนมัตเลย แต่มันไม่มีการใส่</w:t>
+            </w:r>
+            <w:r>
+              <w:rPr>
+                <w:rFonts w:ascii="TH SarabunPSK" w:hAnsi="TH SarabunPSK" w:cs="TH SarabunPSK"/>
+                <w:sz w:val="32"/>
+                <w:szCs w:val="32"/>
+                <w:lang w:bidi="th-TH"/>
+              </w:rPr>
+              <w:t xml:space="preserve"> </w:t>
+            </w:r>
+            <w:r>
+              <w:rPr>
+                <w:rFonts w:ascii="TH SarabunPSK" w:hAnsi="TH SarabunPSK" w:cs="TH SarabunPSK"/>
+                <w:sz w:val="32"/>
+                <w:szCs w:val="32"/>
+                <w:lang w:bidi="th-TH"/>
+              </w:rPr>
+              <w:t>phone no</w:t>
+            </w:r>
+            <w:r>
+              <w:rPr>
+                <w:rFonts w:ascii="TH SarabunPSK" w:hAnsi="TH SarabunPSK" w:cs="TH SarabunPSK" w:hint="cs"/>
+                <w:sz w:val="32"/>
+                <w:szCs w:val="32"/>
+                <w:lang w:bidi="th-TH"/>
+              </w:rPr>
+              <w:t xml:space="preserve"> </w:t>
+            </w:r>
+          </w:p>
+          <w:p>
+            <w:pPr>
+              <w:rPr>
+                <w:rFonts w:ascii="TH SarabunPSK" w:hAnsi="TH SarabunPSK" w:cs="TH SarabunPSK" w:hint="cs"/>
+                <w:sz w:val="32"/>
+                <w:szCs w:val="32"/>
+                <w:lang w:bidi="th-TH"/>
+              </w:rPr>
+            </w:pPr>
+            <w:r>
+              <w:rPr>
+                <w:rFonts w:ascii="TH SarabunPSK" w:hAnsi="TH SarabunPSK" w:cs="TH SarabunPSK" w:hint="cs"/>
+                <w:sz w:val="32"/>
+                <w:szCs w:val="32"/>
+                <w:cs/>
+                <w:lang w:bidi="th-TH"/>
+              </w:rPr>
+              <w:t xml:space="preserve">และมีการแสดงคำว่า </w:t>
+            </w:r>
+            <w:r>
+              <w:rPr>
+                <w:rFonts w:ascii="TH SarabunPSK" w:hAnsi="TH SarabunPSK" w:cs="TH SarabunPSK" w:hint="cs"/>
+                <w:sz w:val="32"/>
+                <w:szCs w:val="32"/>
+                <w:lang w:bidi="th-TH"/>
+              </w:rPr>
+              <w:t xml:space="preserve"> </w:t>
+            </w:r>
+            <w:r>
+              <w:rPr>
+                <w:rFonts w:ascii="TH SarabunPSK" w:hAnsi="TH SarabunPSK" w:cs="TH SarabunPSK" w:hint="cs"/>
+                <w:sz w:val="32"/>
+                <w:szCs w:val="32"/>
+                <w:lang w:bidi="th-TH"/>
+              </w:rPr>
+              <w:t>Please enter your phone number</w:t>
+            </w:r>
+            <w:r>
+              <w:rPr>
+                <w:rFonts w:ascii="TH SarabunPSK" w:hAnsi="TH SarabunPSK" w:cs="TH SarabunPSK" w:hint="cs"/>
+                <w:sz w:val="32"/>
+                <w:szCs w:val="32"/>
+                <w:cs/>
+                <w:lang w:bidi="th-TH"/>
+              </w:rPr>
+              <w:t>!!”</w:t>
+            </w:r>
+            <w:r>
+              <w:rPr>
+                <w:rFonts w:ascii="TH SarabunPSK" w:hAnsi="TH SarabunPSK" w:cs="TH SarabunPSK" w:hint="cs"/>
+                <w:sz w:val="32"/>
+                <w:szCs w:val="32"/>
+                <w:cs/>
+                <w:lang w:bidi="th-TH"/>
+              </w:rPr>
+              <w:t>และไม่มี</w:t>
+            </w:r>
+            <w:r>
+              <w:rPr>
+                <w:rFonts w:ascii="TH SarabunPSK" w:hAnsi="TH SarabunPSK" w:cs="TH SarabunPSK" w:hint="cs"/>
+                <w:sz w:val="32"/>
+                <w:szCs w:val="32"/>
+                <w:cs/>
+                <w:lang w:bidi="th-TH"/>
+              </w:rPr>
+              <w:t>หน้า</w:t>
+            </w:r>
+            <w:r>
+              <w:rPr>
+                <w:rFonts w:ascii="TH SarabunPSK" w:hAnsi="TH SarabunPSK" w:cs="TH SarabunPSK" w:hint="cs"/>
+                <w:sz w:val="32"/>
+                <w:szCs w:val="32"/>
+                <w:cs/>
+                <w:lang w:bidi="th-TH"/>
+              </w:rPr>
+              <w:t xml:space="preserve"> </w:t>
+            </w:r>
+            <w:r>
+              <w:rPr>
+                <w:rFonts w:ascii="TH SarabunPSK" w:hAnsi="TH SarabunPSK" w:cs="TH SarabunPSK" w:hint="cs"/>
+                <w:sz w:val="32"/>
+                <w:szCs w:val="32"/>
+                <w:lang w:bidi="th-TH"/>
+              </w:rPr>
+              <w:t>Success</w:t>
+            </w:r>
+          </w:p>
+          <w:p>
+            <w:pPr>
+              <w:rPr>
+                <w:rFonts w:ascii="TH SarabunPSK" w:hAnsi="TH SarabunPSK" w:cs="TH SarabunPSK"/>
+                <w:sz w:val="32"/>
+                <w:szCs w:val="32"/>
+                <w:lang w:bidi="th-TH"/>
+              </w:rPr>
+            </w:pPr>
           </w:p>
         </w:tc>
         <w:tc>
@@ -12519,6 +14723,15 @@
                 <w:lang w:bidi="th-TH"/>
               </w:rPr>
             </w:pPr>
+            <w:r>
+              <w:rPr>
+                <w:rFonts w:ascii="TH SarabunPSK" w:hAnsi="TH SarabunPSK" w:cs="TH SarabunPSK"/>
+                <w:sz w:val="32"/>
+                <w:szCs w:val="32"/>
+                <w:lang w:bidi="th-TH"/>
+              </w:rPr>
+              <w:t>Pass</w:t>
+            </w:r>
           </w:p>
         </w:tc>
         <w:tc>
@@ -12534,6 +14747,25 @@
                 <w:lang w:bidi="th-TH"/>
               </w:rPr>
             </w:pPr>
+            <w:r>
+              <w:rPr>
+                <w:rFonts w:ascii="TH SarabunPSK" w:hAnsi="TH SarabunPSK" w:cs="TH SarabunPSK" w:hint="cs"/>
+                <w:sz w:val="32"/>
+                <w:szCs w:val="32"/>
+                <w:cs/>
+                <w:lang w:bidi="th-TH"/>
+              </w:rPr>
+              <w:t xml:space="preserve">มันไม่มีการกรอกช่อง </w:t>
+            </w:r>
+            <w:r>
+              <w:rPr>
+                <w:rFonts w:ascii="TH SarabunPSK" w:hAnsi="TH SarabunPSK" w:cs="TH SarabunPSK"/>
+                <w:sz w:val="32"/>
+                <w:szCs w:val="32"/>
+                <w:lang w:bidi="th-TH"/>
+              </w:rPr>
+              <w:t>phone no</w:t>
+            </w:r>
           </w:p>
         </w:tc>
       </w:tr>
@@ -13064,6 +15296,82 @@
                 <w:lang w:bidi="th-TH"/>
               </w:rPr>
             </w:pPr>
+            <w:r>
+              <w:rPr>
+                <w:rFonts w:ascii="TH SarabunPSK" w:hAnsi="TH SarabunPSK" w:cs="TH SarabunPSK" w:hint="cs"/>
+                <w:sz w:val="32"/>
+                <w:szCs w:val="32"/>
+                <w:cs/>
+                <w:lang w:bidi="th-TH"/>
+              </w:rPr>
+              <w:t xml:space="preserve">หน้านี้ผมเห็นว่ามันจะทำการเปิดไฟล์ </w:t>
+            </w:r>
+            <w:r>
+              <w:rPr>
+                <w:rFonts w:ascii="TH SarabunPSK" w:hAnsi="TH SarabunPSK" w:cs="TH SarabunPSK"/>
+                <w:sz w:val="32"/>
+                <w:szCs w:val="32"/>
+                <w:lang w:bidi="th-TH"/>
+              </w:rPr>
+              <w:t xml:space="preserve">html </w:t>
+            </w:r>
+            <w:r>
+              <w:rPr>
+                <w:rFonts w:ascii="TH SarabunPSK" w:hAnsi="TH SarabunPSK" w:cs="TH SarabunPSK" w:hint="cs"/>
+                <w:sz w:val="32"/>
+                <w:szCs w:val="32"/>
+                <w:cs/>
+                <w:lang w:bidi="th-TH"/>
+              </w:rPr>
+              <w:t xml:space="preserve">ตัว </w:t>
+            </w:r>
+            <w:r>
+              <w:rPr>
+                <w:rFonts w:ascii="TH SarabunPSK" w:hAnsi="TH SarabunPSK" w:cs="TH SarabunPSK" w:hint="cs"/>
+                <w:sz w:val="32"/>
+                <w:szCs w:val="32"/>
+                <w:lang w:bidi="th-TH"/>
+              </w:rPr>
+              <w:t>Registration</w:t>
+            </w:r>
+            <w:r>
+              <w:rPr>
+                <w:rFonts w:ascii="TH SarabunPSK" w:hAnsi="TH SarabunPSK" w:cs="TH SarabunPSK" w:hint="cs"/>
+                <w:sz w:val="32"/>
+                <w:szCs w:val="32"/>
+                <w:cs/>
+                <w:lang w:bidi="th-TH"/>
+              </w:rPr>
+              <w:t>.</w:t>
+            </w:r>
+            <w:r>
+              <w:rPr>
+                <w:rFonts w:ascii="TH SarabunPSK" w:hAnsi="TH SarabunPSK" w:cs="TH SarabunPSK" w:hint="cs"/>
+                <w:sz w:val="32"/>
+                <w:szCs w:val="32"/>
+                <w:lang w:bidi="th-TH"/>
+              </w:rPr>
+              <w:t>html</w:t>
+            </w:r>
+            <w:r>
+              <w:rPr>
+                <w:rFonts w:ascii="TH SarabunPSK" w:hAnsi="TH SarabunPSK" w:cs="TH SarabunPSK"/>
+                <w:sz w:val="32"/>
+                <w:szCs w:val="32"/>
+                <w:lang w:bidi="th-TH"/>
+              </w:rPr>
+              <w:t xml:space="preserve"> </w:t>
+            </w:r>
+            <w:r>
+              <w:rPr>
+                <w:rFonts w:ascii="TH SarabunPSK" w:hAnsi="TH SarabunPSK" w:cs="TH SarabunPSK" w:hint="cs"/>
+                <w:sz w:val="32"/>
+                <w:szCs w:val="32"/>
+                <w:cs/>
+                <w:lang w:bidi="th-TH"/>
+              </w:rPr>
+              <w:t>ขึ้นมาให้เอง</w:t>
+            </w:r>
           </w:p>
         </w:tc>
         <w:tc>
@@ -13079,6 +15387,15 @@
                 <w:lang w:bidi="th-TH"/>
               </w:rPr>
             </w:pPr>
+            <w:r>
+              <w:rPr>
+                <w:rFonts w:ascii="TH SarabunPSK" w:hAnsi="TH SarabunPSK" w:cs="TH SarabunPSK"/>
+                <w:sz w:val="32"/>
+                <w:szCs w:val="32"/>
+                <w:lang w:bidi="th-TH"/>
+              </w:rPr>
+              <w:t>Pass</w:t>
+            </w:r>
           </w:p>
         </w:tc>
         <w:tc>
@@ -13851,6 +16168,201 @@
           <w:p>
             <w:pPr>
               <w:rPr>
+                <w:rFonts w:ascii="TH SarabunPSK" w:hAnsi="TH SarabunPSK" w:cs="TH SarabunPSK" w:hint="cs"/>
+                <w:sz w:val="32"/>
+                <w:szCs w:val="32"/>
+                <w:cs/>
+                <w:lang w:bidi="th-TH"/>
+              </w:rPr>
+            </w:pPr>
+            <w:r>
+              <w:rPr>
+                <w:rFonts w:ascii="TH SarabunPSK" w:hAnsi="TH SarabunPSK" w:cs="TH SarabunPSK" w:hint="cs"/>
+                <w:sz w:val="32"/>
+                <w:szCs w:val="32"/>
+                <w:cs/>
+                <w:lang w:bidi="th-TH"/>
+              </w:rPr>
+              <w:t xml:space="preserve">ผมเห็นว่ามันได้ทำการเปิดเว็บ </w:t>
+            </w:r>
+            <w:r>
+              <w:rPr>
+                <w:rFonts w:ascii="TH SarabunPSK" w:hAnsi="TH SarabunPSK" w:cs="TH SarabunPSK"/>
+                <w:sz w:val="32"/>
+                <w:szCs w:val="32"/>
+                <w:lang w:bidi="th-TH"/>
+              </w:rPr>
+              <w:t xml:space="preserve">html </w:t>
+            </w:r>
+            <w:r>
+              <w:rPr>
+                <w:rFonts w:ascii="TH SarabunPSK" w:hAnsi="TH SarabunPSK" w:cs="TH SarabunPSK" w:hint="cs"/>
+                <w:sz w:val="32"/>
+                <w:szCs w:val="32"/>
+                <w:cs/>
+                <w:lang w:bidi="th-TH"/>
+              </w:rPr>
+              <w:t>เองแล้วก็ได้ใส่ข้อมูลเองอัตโนมัตเลย แต่</w:t>
+            </w:r>
+            <w:r>
+              <w:rPr>
+                <w:rFonts w:ascii="TH SarabunPSK" w:hAnsi="TH SarabunPSK" w:cs="TH SarabunPSK" w:hint="cs"/>
+                <w:sz w:val="32"/>
+                <w:szCs w:val="32"/>
+                <w:cs/>
+                <w:lang w:bidi="th-TH"/>
+              </w:rPr>
+              <w:t>ข้อมูลที่ใส่ในช่อง</w:t>
+            </w:r>
+            <w:r>
+              <w:rPr>
+                <w:rFonts w:ascii="TH SarabunPSK" w:hAnsi="TH SarabunPSK" w:cs="TH SarabunPSK"/>
+                <w:sz w:val="32"/>
+                <w:szCs w:val="32"/>
+                <w:lang w:bidi="th-TH"/>
+              </w:rPr>
+              <w:t xml:space="preserve"> phone no</w:t>
+            </w:r>
+            <w:r>
+              <w:rPr>
+                <w:rFonts w:ascii="TH SarabunPSK" w:hAnsi="TH SarabunPSK" w:cs="TH SarabunPSK" w:hint="cs"/>
+                <w:sz w:val="32"/>
+                <w:szCs w:val="32"/>
+                <w:lang w:bidi="th-TH"/>
+              </w:rPr>
+              <w:t xml:space="preserve"> </w:t>
+            </w:r>
+            <w:r>
+              <w:rPr>
+                <w:rFonts w:ascii="TH SarabunPSK" w:hAnsi="TH SarabunPSK" w:cs="TH SarabunPSK" w:hint="cs"/>
+                <w:sz w:val="32"/>
+                <w:szCs w:val="32"/>
+                <w:cs/>
+                <w:lang w:bidi="th-TH"/>
+              </w:rPr>
+              <w:t>มันเป็น</w:t>
+            </w:r>
+            <w:r>
+              <w:rPr>
+                <w:rFonts w:ascii="TH SarabunPSK" w:hAnsi="TH SarabunPSK" w:cs="TH SarabunPSK"/>
+                <w:sz w:val="32"/>
+                <w:szCs w:val="32"/>
+                <w:lang w:bidi="th-TH"/>
+              </w:rPr>
+              <w:t xml:space="preserve"> 1234 </w:t>
+            </w:r>
+            <w:r>
+              <w:rPr>
+                <w:rFonts w:ascii="TH SarabunPSK" w:hAnsi="TH SarabunPSK" w:cs="TH SarabunPSK" w:hint="cs"/>
+                <w:sz w:val="32"/>
+                <w:szCs w:val="32"/>
+                <w:cs/>
+                <w:lang w:bidi="th-TH"/>
+              </w:rPr>
+              <w:t xml:space="preserve">ซึ่งทำให้มันเกิดการแจ้งเตือน </w:t>
+            </w:r>
+            <w:r>
+              <w:rPr>
+                <w:rFonts w:ascii="TH SarabunPSK" w:hAnsi="TH SarabunPSK" w:cs="TH SarabunPSK"/>
+                <w:sz w:val="32"/>
+                <w:szCs w:val="32"/>
+                <w:lang w:bidi="th-TH"/>
+              </w:rPr>
+              <w:t>Register Fail Invalid Phone Number</w:t>
+            </w:r>
+          </w:p>
+          <w:p>
+            <w:pPr>
+              <w:rPr>
+                <w:rFonts w:ascii="TH SarabunPSK" w:hAnsi="TH SarabunPSK" w:cs="TH SarabunPSK" w:hint="cs"/>
+                <w:sz w:val="32"/>
+                <w:szCs w:val="32"/>
+                <w:lang w:bidi="th-TH"/>
+              </w:rPr>
+            </w:pPr>
+            <w:r>
+              <w:rPr>
+                <w:rFonts w:ascii="TH SarabunPSK" w:hAnsi="TH SarabunPSK" w:cs="TH SarabunPSK" w:hint="cs"/>
+                <w:sz w:val="32"/>
+                <w:szCs w:val="32"/>
+                <w:cs/>
+                <w:lang w:bidi="th-TH"/>
+              </w:rPr>
+              <w:lastRenderedPageBreak/>
+              <w:t xml:space="preserve">และมีการแสดงคำว่า </w:t>
+            </w:r>
+            <w:r>
+              <w:rPr>
+                <w:rFonts w:ascii="TH SarabunPSK" w:hAnsi="TH SarabunPSK" w:cs="TH SarabunPSK" w:hint="cs"/>
+                <w:sz w:val="32"/>
+                <w:szCs w:val="32"/>
+                <w:lang w:bidi="th-TH"/>
+              </w:rPr>
+              <w:t xml:space="preserve"> Please enter a valid phone </w:t>
+            </w:r>
+            <w:proofErr w:type="spellStart"/>
+            <w:r>
+              <w:rPr>
+                <w:rFonts w:ascii="TH SarabunPSK" w:hAnsi="TH SarabunPSK" w:cs="TH SarabunPSK" w:hint="cs"/>
+                <w:sz w:val="32"/>
+                <w:szCs w:val="32"/>
+                <w:lang w:bidi="th-TH"/>
+              </w:rPr>
+              <w:t>numbe</w:t>
+            </w:r>
+            <w:proofErr w:type="spellEnd"/>
+            <w:r>
+              <w:rPr>
+                <w:rFonts w:ascii="TH SarabunPSK" w:hAnsi="TH SarabunPSK" w:cs="TH SarabunPSK"/>
+                <w:sz w:val="32"/>
+                <w:szCs w:val="32"/>
+                <w:lang w:bidi="th-TH"/>
+              </w:rPr>
+              <w:t xml:space="preserve"> </w:t>
+            </w:r>
+            <w:r>
+              <w:rPr>
+                <w:rFonts w:ascii="TH SarabunPSK" w:hAnsi="TH SarabunPSK" w:cs="TH SarabunPSK" w:hint="cs"/>
+                <w:sz w:val="32"/>
+                <w:szCs w:val="32"/>
+                <w:cs/>
+                <w:lang w:bidi="th-TH"/>
+              </w:rPr>
+              <w:t>และไม่มี</w:t>
+            </w:r>
+            <w:r>
+              <w:rPr>
+                <w:rFonts w:ascii="TH SarabunPSK" w:hAnsi="TH SarabunPSK" w:cs="TH SarabunPSK" w:hint="cs"/>
+                <w:sz w:val="32"/>
+                <w:szCs w:val="32"/>
+                <w:cs/>
+                <w:lang w:bidi="th-TH"/>
+              </w:rPr>
+              <w:t>หน้า</w:t>
+            </w:r>
+            <w:r>
+              <w:rPr>
+                <w:rFonts w:ascii="TH SarabunPSK" w:hAnsi="TH SarabunPSK" w:cs="TH SarabunPSK" w:hint="cs"/>
+                <w:sz w:val="32"/>
+                <w:szCs w:val="32"/>
+                <w:cs/>
+                <w:lang w:bidi="th-TH"/>
+              </w:rPr>
+              <w:t xml:space="preserve"> </w:t>
+            </w:r>
+            <w:r>
+              <w:rPr>
+                <w:rFonts w:ascii="TH SarabunPSK" w:hAnsi="TH SarabunPSK" w:cs="TH SarabunPSK" w:hint="cs"/>
+                <w:sz w:val="32"/>
+                <w:szCs w:val="32"/>
+                <w:lang w:bidi="th-TH"/>
+              </w:rPr>
+              <w:t>Success</w:t>
+            </w:r>
+          </w:p>
+          <w:p>
+            <w:pPr>
+              <w:rPr>
                 <w:rFonts w:ascii="TH SarabunPSK" w:hAnsi="TH SarabunPSK" w:cs="TH SarabunPSK"/>
                 <w:sz w:val="32"/>
                 <w:szCs w:val="32"/>
@@ -13872,6 +16384,16 @@
                 <w:lang w:bidi="th-TH"/>
               </w:rPr>
             </w:pPr>
+            <w:r>
+              <w:rPr>
+                <w:rFonts w:ascii="TH SarabunPSK" w:hAnsi="TH SarabunPSK" w:cs="TH SarabunPSK"/>
+                <w:sz w:val="32"/>
+                <w:szCs w:val="32"/>
+                <w:lang w:bidi="th-TH"/>
+              </w:rPr>
+              <w:lastRenderedPageBreak/>
+              <w:t>Pass</w:t>
+            </w:r>
           </w:p>
         </w:tc>
         <w:tc>
@@ -13881,12 +16403,61 @@
           <w:p>
             <w:pPr>
               <w:rPr>
-                <w:rFonts w:ascii="TH SarabunPSK" w:hAnsi="TH SarabunPSK" w:cs="TH SarabunPSK"/>
-                <w:sz w:val="32"/>
-                <w:szCs w:val="32"/>
-                <w:lang w:bidi="th-TH"/>
-              </w:rPr>
-            </w:pPr>
+                <w:rFonts w:ascii="TH SarabunPSK" w:hAnsi="TH SarabunPSK" w:cs="TH SarabunPSK" w:hint="cs"/>
+                <w:sz w:val="32"/>
+                <w:szCs w:val="32"/>
+                <w:cs/>
+                <w:lang w:bidi="th-TH"/>
+              </w:rPr>
+            </w:pPr>
+            <w:r>
+              <w:rPr>
+                <w:rFonts w:ascii="TH SarabunPSK" w:hAnsi="TH SarabunPSK" w:cs="TH SarabunPSK" w:hint="cs"/>
+                <w:sz w:val="32"/>
+                <w:szCs w:val="32"/>
+                <w:cs/>
+                <w:lang w:bidi="th-TH"/>
+              </w:rPr>
+              <w:t xml:space="preserve">ได้ทำการใส่ข้อมูลไปแล้วแต่ </w:t>
+            </w:r>
+            <w:r>
+              <w:rPr>
+                <w:rFonts w:ascii="TH SarabunPSK" w:hAnsi="TH SarabunPSK" w:cs="TH SarabunPSK"/>
+                <w:sz w:val="32"/>
+                <w:szCs w:val="32"/>
+                <w:lang w:bidi="th-TH"/>
+              </w:rPr>
+              <w:t xml:space="preserve">pattern </w:t>
+            </w:r>
+            <w:r>
+              <w:rPr>
+                <w:rFonts w:ascii="TH SarabunPSK" w:hAnsi="TH SarabunPSK" w:cs="TH SarabunPSK" w:hint="cs"/>
+                <w:sz w:val="32"/>
+                <w:szCs w:val="32"/>
+                <w:cs/>
+                <w:lang w:bidi="th-TH"/>
+              </w:rPr>
+              <w:t xml:space="preserve">ข้อมูลทีกรอกของ </w:t>
+            </w:r>
+            <w:r>
+              <w:rPr>
+                <w:rFonts w:ascii="TH SarabunPSK" w:hAnsi="TH SarabunPSK" w:cs="TH SarabunPSK"/>
+                <w:sz w:val="32"/>
+                <w:szCs w:val="32"/>
+                <w:lang w:bidi="th-TH"/>
+              </w:rPr>
+              <w:t xml:space="preserve">phone no </w:t>
+            </w:r>
+            <w:r>
+              <w:rPr>
+                <w:rFonts w:ascii="TH SarabunPSK" w:hAnsi="TH SarabunPSK" w:cs="TH SarabunPSK" w:hint="cs"/>
+                <w:sz w:val="32"/>
+                <w:szCs w:val="32"/>
+                <w:cs/>
+                <w:lang w:bidi="th-TH"/>
+              </w:rPr>
+              <w:t>ไม่ถูกต้อง</w:t>
+            </w:r>
           </w:p>
         </w:tc>
       </w:tr>
@@ -14371,6 +16942,15 @@
                 <w:lang w:bidi="th-TH"/>
               </w:rPr>
             </w:pPr>
+            <w:r>
+              <w:rPr>
+                <w:rFonts w:ascii="TH SarabunPSK" w:hAnsi="TH SarabunPSK" w:cs="TH SarabunPSK"/>
+                <w:sz w:val="32"/>
+                <w:szCs w:val="32"/>
+                <w:lang w:bidi="th-TH"/>
+              </w:rPr>
+              <w:t>4</w:t>
+            </w:r>
           </w:p>
         </w:tc>
         <w:tc>
@@ -14386,6 +16966,15 @@
                 <w:lang w:bidi="th-TH"/>
               </w:rPr>
             </w:pPr>
+            <w:r>
+              <w:rPr>
+                <w:rFonts w:ascii="TH SarabunPSK" w:hAnsi="TH SarabunPSK" w:cs="TH SarabunPSK"/>
+                <w:sz w:val="32"/>
+                <w:szCs w:val="32"/>
+                <w:lang w:bidi="th-TH"/>
+              </w:rPr>
+              <w:t>4</w:t>
+            </w:r>
           </w:p>
         </w:tc>
         <w:tc>
@@ -14401,6 +16990,15 @@
                 <w:lang w:bidi="th-TH"/>
               </w:rPr>
             </w:pPr>
+            <w:r>
+              <w:rPr>
+                <w:rFonts w:ascii="TH SarabunPSK" w:hAnsi="TH SarabunPSK" w:cs="TH SarabunPSK"/>
+                <w:sz w:val="32"/>
+                <w:szCs w:val="32"/>
+                <w:lang w:bidi="th-TH"/>
+              </w:rPr>
+              <w:t>0</w:t>
+            </w:r>
           </w:p>
         </w:tc>
         <w:tc>
@@ -14416,6 +17014,15 @@
                 <w:lang w:bidi="th-TH"/>
               </w:rPr>
             </w:pPr>
+            <w:r>
+              <w:rPr>
+                <w:rFonts w:ascii="TH SarabunPSK" w:hAnsi="TH SarabunPSK" w:cs="TH SarabunPSK"/>
+                <w:sz w:val="32"/>
+                <w:szCs w:val="32"/>
+                <w:lang w:bidi="th-TH"/>
+              </w:rPr>
+              <w:t>0</w:t>
+            </w:r>
           </w:p>
         </w:tc>
         <w:tc>
@@ -14431,6 +17038,15 @@
                 <w:lang w:bidi="th-TH"/>
               </w:rPr>
             </w:pPr>
+            <w:r>
+              <w:rPr>
+                <w:rFonts w:ascii="TH SarabunPSK" w:hAnsi="TH SarabunPSK" w:cs="TH SarabunPSK"/>
+                <w:sz w:val="32"/>
+                <w:szCs w:val="32"/>
+                <w:lang w:bidi="th-TH"/>
+              </w:rPr>
+              <w:t>0</w:t>
+            </w:r>
           </w:p>
         </w:tc>
         <w:tc>
@@ -14446,6 +17062,15 @@
                 <w:lang w:bidi="th-TH"/>
               </w:rPr>
             </w:pPr>
+            <w:r>
+              <w:rPr>
+                <w:rFonts w:ascii="TH SarabunPSK" w:hAnsi="TH SarabunPSK" w:cs="TH SarabunPSK"/>
+                <w:sz w:val="32"/>
+                <w:szCs w:val="32"/>
+                <w:lang w:bidi="th-TH"/>
+              </w:rPr>
+              <w:t>0</w:t>
+            </w:r>
           </w:p>
         </w:tc>
         <w:tc>
@@ -14623,6 +17248,15 @@
                 <w:lang w:bidi="th-TH"/>
               </w:rPr>
             </w:pPr>
+            <w:r>
+              <w:rPr>
+                <w:rFonts w:ascii="TH SarabunPSK" w:hAnsi="TH SarabunPSK" w:cs="TH SarabunPSK"/>
+                <w:sz w:val="32"/>
+                <w:szCs w:val="32"/>
+                <w:lang w:bidi="th-TH"/>
+              </w:rPr>
+              <w:t>11</w:t>
+            </w:r>
           </w:p>
         </w:tc>
         <w:tc>
@@ -14641,6 +17275,15 @@
                 <w:lang w:bidi="th-TH"/>
               </w:rPr>
             </w:pPr>
+            <w:r>
+              <w:rPr>
+                <w:rFonts w:ascii="TH SarabunPSK" w:hAnsi="TH SarabunPSK" w:cs="TH SarabunPSK"/>
+                <w:sz w:val="32"/>
+                <w:szCs w:val="32"/>
+                <w:lang w:bidi="th-TH"/>
+              </w:rPr>
+              <w:t>11</w:t>
+            </w:r>
           </w:p>
         </w:tc>
         <w:tc>
@@ -14659,6 +17302,15 @@
                 <w:lang w:bidi="th-TH"/>
               </w:rPr>
             </w:pPr>
+            <w:r>
+              <w:rPr>
+                <w:rFonts w:ascii="TH SarabunPSK" w:hAnsi="TH SarabunPSK" w:cs="TH SarabunPSK"/>
+                <w:sz w:val="32"/>
+                <w:szCs w:val="32"/>
+                <w:lang w:bidi="th-TH"/>
+              </w:rPr>
+              <w:t>0</w:t>
+            </w:r>
           </w:p>
         </w:tc>
         <w:tc>
@@ -14677,6 +17329,15 @@
                 <w:lang w:bidi="th-TH"/>
               </w:rPr>
             </w:pPr>
+            <w:r>
+              <w:rPr>
+                <w:rFonts w:ascii="TH SarabunPSK" w:hAnsi="TH SarabunPSK" w:cs="TH SarabunPSK"/>
+                <w:sz w:val="32"/>
+                <w:szCs w:val="32"/>
+                <w:lang w:bidi="th-TH"/>
+              </w:rPr>
+              <w:t>0</w:t>
+            </w:r>
           </w:p>
         </w:tc>
         <w:tc>
@@ -14695,6 +17356,15 @@
                 <w:lang w:bidi="th-TH"/>
               </w:rPr>
             </w:pPr>
+            <w:r>
+              <w:rPr>
+                <w:rFonts w:ascii="TH SarabunPSK" w:hAnsi="TH SarabunPSK" w:cs="TH SarabunPSK"/>
+                <w:sz w:val="32"/>
+                <w:szCs w:val="32"/>
+                <w:lang w:bidi="th-TH"/>
+              </w:rPr>
+              <w:t>0</w:t>
+            </w:r>
           </w:p>
         </w:tc>
         <w:tc>
@@ -14713,6 +17383,15 @@
                 <w:lang w:bidi="th-TH"/>
               </w:rPr>
             </w:pPr>
+            <w:r>
+              <w:rPr>
+                <w:rFonts w:ascii="TH SarabunPSK" w:hAnsi="TH SarabunPSK" w:cs="TH SarabunPSK"/>
+                <w:sz w:val="32"/>
+                <w:szCs w:val="32"/>
+                <w:lang w:bidi="th-TH"/>
+              </w:rPr>
+              <w:t>6</w:t>
+            </w:r>
           </w:p>
         </w:tc>
         <w:tc>
@@ -14769,7 +17448,6 @@
                 <w:cs/>
                 <w:lang w:bidi="th-TH"/>
               </w:rPr>
-              <w:lastRenderedPageBreak/>
               <w:t>รวม</w:t>
             </w:r>
           </w:p>
@@ -14793,6 +17471,15 @@
                 <w:lang w:bidi="th-TH"/>
               </w:rPr>
             </w:pPr>
+            <w:r>
+              <w:rPr>
+                <w:rFonts w:ascii="TH SarabunPSK" w:hAnsi="TH SarabunPSK" w:cs="TH SarabunPSK"/>
+                <w:sz w:val="32"/>
+                <w:szCs w:val="32"/>
+                <w:lang w:bidi="th-TH"/>
+              </w:rPr>
+              <w:t>15</w:t>
+            </w:r>
           </w:p>
         </w:tc>
         <w:tc>
@@ -14814,6 +17501,15 @@
                 <w:lang w:bidi="th-TH"/>
               </w:rPr>
             </w:pPr>
+            <w:r>
+              <w:rPr>
+                <w:rFonts w:ascii="TH SarabunPSK" w:hAnsi="TH SarabunPSK" w:cs="TH SarabunPSK"/>
+                <w:sz w:val="32"/>
+                <w:szCs w:val="32"/>
+                <w:lang w:bidi="th-TH"/>
+              </w:rPr>
+              <w:t>15</w:t>
+            </w:r>
           </w:p>
         </w:tc>
         <w:tc>
@@ -14835,6 +17531,15 @@
                 <w:lang w:bidi="th-TH"/>
               </w:rPr>
             </w:pPr>
+            <w:r>
+              <w:rPr>
+                <w:rFonts w:ascii="TH SarabunPSK" w:hAnsi="TH SarabunPSK" w:cs="TH SarabunPSK"/>
+                <w:sz w:val="32"/>
+                <w:szCs w:val="32"/>
+                <w:lang w:bidi="th-TH"/>
+              </w:rPr>
+              <w:t>0</w:t>
+            </w:r>
           </w:p>
         </w:tc>
         <w:tc>
@@ -14856,6 +17561,15 @@
                 <w:lang w:bidi="th-TH"/>
               </w:rPr>
             </w:pPr>
+            <w:r>
+              <w:rPr>
+                <w:rFonts w:ascii="TH SarabunPSK" w:hAnsi="TH SarabunPSK" w:cs="TH SarabunPSK"/>
+                <w:sz w:val="32"/>
+                <w:szCs w:val="32"/>
+                <w:lang w:bidi="th-TH"/>
+              </w:rPr>
+              <w:t>0</w:t>
+            </w:r>
           </w:p>
         </w:tc>
         <w:tc>
@@ -14877,6 +17591,15 @@
                 <w:lang w:bidi="th-TH"/>
               </w:rPr>
             </w:pPr>
+            <w:r>
+              <w:rPr>
+                <w:rFonts w:ascii="TH SarabunPSK" w:hAnsi="TH SarabunPSK" w:cs="TH SarabunPSK"/>
+                <w:sz w:val="32"/>
+                <w:szCs w:val="32"/>
+                <w:lang w:bidi="th-TH"/>
+              </w:rPr>
+              <w:t>0</w:t>
+            </w:r>
           </w:p>
         </w:tc>
         <w:tc>
@@ -14898,6 +17621,15 @@
                 <w:lang w:bidi="th-TH"/>
               </w:rPr>
             </w:pPr>
+            <w:r>
+              <w:rPr>
+                <w:rFonts w:ascii="TH SarabunPSK" w:hAnsi="TH SarabunPSK" w:cs="TH SarabunPSK"/>
+                <w:sz w:val="32"/>
+                <w:szCs w:val="32"/>
+                <w:lang w:bidi="th-TH"/>
+              </w:rPr>
+              <w:t>6</w:t>
+            </w:r>
           </w:p>
         </w:tc>
         <w:tc>
@@ -17422,7 +20154,6 @@
   <w:style w:type="character" w:default="1" w:styleId="DefaultParagraphFont">
     <w:name w:val="Default Paragraph Font"/>
     <w:uiPriority w:val="1"/>
-    <w:semiHidden/>
     <w:unhideWhenUsed/>
   </w:style>
   <w:style w:type="table" w:default="1" w:styleId="TableNormal">

</xml_diff>